<commit_message>
updated protocol and timeline
</commit_message>
<xml_diff>
--- a/Coordination/Protocols/240305_Meeting Notes_02.docx
+++ b/Coordination/Protocols/240305_Meeting Notes_02.docx
@@ -81,7 +81,7 @@
               <w:rPr>
                 <w:lang w:val="en-US"/>
               </w:rPr>
-              <w:t xml:space="preserve">Meeting for </w:t>
+              <w:t xml:space="preserve">Meeting </w:t>
             </w:r>
             <w:r>
               <w:rPr>
@@ -603,7 +603,7 @@
               <w:rPr>
                 <w:lang w:val="en-US"/>
               </w:rPr>
-              <w:t>05</w:t>
+              <w:t>11</w:t>
             </w:r>
             <w:r>
               <w:rPr>
@@ -651,7 +651,13 @@
               <w:rPr>
                 <w:lang w:val="en-US"/>
               </w:rPr>
-              <w:t>5:15</w:t>
+              <w:t>1</w:t>
+            </w:r>
+            <w:r>
+              <w:rPr>
+                <w:lang w:val="en-US"/>
+              </w:rPr>
+              <w:t>:15</w:t>
             </w:r>
           </w:p>
         </w:tc>
@@ -1506,176 +1512,6 @@
               </w:rPr>
               <w:t>x</w:t>
             </w:r>
-          </w:p>
-        </w:tc>
-        <w:tc>
-          <w:tcPr>
-            <w:tcW w:w="624" w:type="dxa"/>
-            <w:tcBorders>
-              <w:top w:val="nil"/>
-              <w:left w:val="nil"/>
-              <w:bottom w:val="nil"/>
-              <w:right w:val="nil"/>
-            </w:tcBorders>
-            <w:shd w:val="clear" w:color="auto" w:fill="auto"/>
-          </w:tcPr>
-          <w:p>
-            <w:pPr>
-              <w:pStyle w:val="FormularText"/>
-              <w:jc w:val="center"/>
-              <w:rPr>
-                <w:lang w:val="en-US"/>
-              </w:rPr>
-            </w:pPr>
-          </w:p>
-        </w:tc>
-        <w:tc>
-          <w:tcPr>
-            <w:tcW w:w="626" w:type="dxa"/>
-            <w:tcBorders>
-              <w:top w:val="nil"/>
-              <w:left w:val="nil"/>
-              <w:bottom w:val="nil"/>
-              <w:right w:val="nil"/>
-            </w:tcBorders>
-            <w:shd w:val="clear" w:color="auto" w:fill="auto"/>
-            <w:tcMar>
-              <w:top w:w="28" w:type="dxa"/>
-              <w:bottom w:w="28" w:type="dxa"/>
-            </w:tcMar>
-          </w:tcPr>
-          <w:p>
-            <w:pPr>
-              <w:pStyle w:val="FormularText"/>
-              <w:jc w:val="center"/>
-              <w:rPr>
-                <w:lang w:val="en-US"/>
-              </w:rPr>
-            </w:pPr>
-          </w:p>
-        </w:tc>
-      </w:tr>
-      <w:tr>
-        <w:trPr>
-          <w:gridAfter w:val="1"/>
-          <w:wAfter w:w="11" w:type="dxa"/>
-        </w:trPr>
-        <w:tc>
-          <w:tcPr>
-            <w:tcW w:w="1699" w:type="dxa"/>
-            <w:gridSpan w:val="2"/>
-            <w:tcBorders>
-              <w:top w:val="nil"/>
-              <w:left w:val="nil"/>
-              <w:bottom w:val="nil"/>
-              <w:right w:val="nil"/>
-            </w:tcBorders>
-            <w:shd w:val="clear" w:color="auto" w:fill="auto"/>
-            <w:tcMar>
-              <w:top w:w="28" w:type="dxa"/>
-              <w:bottom w:w="28" w:type="dxa"/>
-            </w:tcMar>
-          </w:tcPr>
-          <w:p>
-            <w:pPr>
-              <w:pStyle w:val="FormularText"/>
-            </w:pPr>
-          </w:p>
-        </w:tc>
-        <w:tc>
-          <w:tcPr>
-            <w:tcW w:w="567" w:type="dxa"/>
-            <w:tcBorders>
-              <w:top w:val="nil"/>
-              <w:left w:val="nil"/>
-              <w:bottom w:val="nil"/>
-              <w:right w:val="nil"/>
-            </w:tcBorders>
-            <w:shd w:val="clear" w:color="auto" w:fill="auto"/>
-            <w:tcMar>
-              <w:top w:w="28" w:type="dxa"/>
-              <w:bottom w:w="28" w:type="dxa"/>
-            </w:tcMar>
-          </w:tcPr>
-          <w:p>
-            <w:pPr>
-              <w:pStyle w:val="FormularText"/>
-            </w:pPr>
-          </w:p>
-        </w:tc>
-        <w:tc>
-          <w:tcPr>
-            <w:tcW w:w="2041" w:type="dxa"/>
-            <w:gridSpan w:val="2"/>
-            <w:tcBorders>
-              <w:top w:val="nil"/>
-              <w:left w:val="nil"/>
-              <w:bottom w:val="nil"/>
-              <w:right w:val="nil"/>
-            </w:tcBorders>
-            <w:shd w:val="clear" w:color="auto" w:fill="auto"/>
-            <w:tcMar>
-              <w:top w:w="28" w:type="dxa"/>
-              <w:bottom w:w="28" w:type="dxa"/>
-            </w:tcMar>
-          </w:tcPr>
-          <w:p>
-            <w:pPr>
-              <w:pStyle w:val="FormularText"/>
-              <w:rPr>
-                <w:lang w:val="en-US"/>
-              </w:rPr>
-            </w:pPr>
-          </w:p>
-        </w:tc>
-        <w:tc>
-          <w:tcPr>
-            <w:tcW w:w="3220" w:type="dxa"/>
-            <w:gridSpan w:val="3"/>
-            <w:tcBorders>
-              <w:top w:val="nil"/>
-              <w:left w:val="nil"/>
-              <w:bottom w:val="nil"/>
-              <w:right w:val="nil"/>
-            </w:tcBorders>
-            <w:shd w:val="clear" w:color="auto" w:fill="auto"/>
-            <w:tcMar>
-              <w:top w:w="28" w:type="dxa"/>
-              <w:bottom w:w="28" w:type="dxa"/>
-            </w:tcMar>
-          </w:tcPr>
-          <w:p>
-            <w:pPr>
-              <w:pStyle w:val="FormularText"/>
-              <w:rPr>
-                <w:lang w:val="en-US"/>
-              </w:rPr>
-            </w:pPr>
-          </w:p>
-        </w:tc>
-        <w:tc>
-          <w:tcPr>
-            <w:tcW w:w="624" w:type="dxa"/>
-            <w:tcBorders>
-              <w:top w:val="nil"/>
-              <w:left w:val="nil"/>
-              <w:bottom w:val="nil"/>
-              <w:right w:val="nil"/>
-            </w:tcBorders>
-            <w:shd w:val="clear" w:color="auto" w:fill="auto"/>
-            <w:tcMar>
-              <w:top w:w="28" w:type="dxa"/>
-              <w:bottom w:w="28" w:type="dxa"/>
-            </w:tcMar>
-          </w:tcPr>
-          <w:p>
-            <w:pPr>
-              <w:pStyle w:val="FormularText"/>
-              <w:jc w:val="center"/>
-              <w:rPr>
-                <w:lang w:val="en-US"/>
-              </w:rPr>
-            </w:pPr>
           </w:p>
         </w:tc>
         <w:tc>
@@ -2378,7 +2214,10 @@
           <w:p>
             <w:pPr>
               <w:pStyle w:val="Fliesstext"/>
-              <w:ind w:left="720"/>
+              <w:numPr>
+                <w:ilvl w:val="0"/>
+                <w:numId w:val="7"/>
+              </w:numPr>
               <w:rPr>
                 <w:lang w:val="en-GB"/>
               </w:rPr>
@@ -2387,7 +2226,93 @@
               <w:rPr>
                 <w:lang w:val="en-GB"/>
               </w:rPr>
-              <w:t xml:space="preserve">Questions: </w:t>
+              <w:t>Got access to server (</w:t>
+            </w:r>
+            <w:r>
+              <w:rPr>
+                <w:lang w:val="en-GB"/>
+              </w:rPr>
+              <w:t>Workstation 2)</w:t>
+            </w:r>
+            <w:r>
+              <w:rPr>
+                <w:lang w:val="en-GB"/>
+              </w:rPr>
+              <w:t xml:space="preserve">. With ubuntu login remotely to </w:t>
+            </w:r>
+            <w:r>
+              <w:rPr>
+                <w:lang w:val="en-GB"/>
+              </w:rPr>
+              <w:t xml:space="preserve">workstation 2. Use command: </w:t>
+            </w:r>
+            <w:r>
+              <w:rPr>
+                <w:lang w:val="en-GB"/>
+              </w:rPr>
+              <w:t xml:space="preserve">ssh -L 9090:localhost:8787 </w:t>
+            </w:r>
+            <w:hyperlink r:id="rId11" w:history="1">
+              <w:r>
+                <w:rPr>
+                  <w:lang w:val="en-GB"/>
+                </w:rPr>
+                <w:t>patricia@130.92.119.132</w:t>
+              </w:r>
+            </w:hyperlink>
+            <w:r>
+              <w:rPr>
+                <w:lang w:val="en-GB"/>
+              </w:rPr>
+              <w:t xml:space="preserve"> and then my password I set</w:t>
+            </w:r>
+            <w:r>
+              <w:rPr>
+                <w:lang w:val="en-GB"/>
+              </w:rPr>
+              <w:t xml:space="preserve">. </w:t>
+            </w:r>
+            <w:r>
+              <w:rPr>
+                <w:lang w:val="en-GB"/>
+              </w:rPr>
+              <w:t>Username for R server: patricia and same password as before</w:t>
+            </w:r>
+            <w:r>
+              <w:rPr>
+                <w:lang w:val="en-GB"/>
+              </w:rPr>
+              <w:t xml:space="preserve">, </w:t>
+            </w:r>
+            <w:r>
+              <w:rPr>
+                <w:lang w:val="en-GB"/>
+              </w:rPr>
+              <w:t>http://localhost:9090/</w:t>
+            </w:r>
+            <w:r>
+              <w:rPr>
+                <w:lang w:val="en-GB"/>
+              </w:rPr>
+              <w:t>.</w:t>
+            </w:r>
+            <w:r>
+              <w:rPr>
+                <w:lang w:val="en-GB"/>
+              </w:rPr>
+              <w:t xml:space="preserve"> The data on </w:t>
+            </w:r>
+            <w:r>
+              <w:rPr>
+                <w:lang w:val="en-GB"/>
+              </w:rPr>
+              <w:t xml:space="preserve">the workstation 2 is found here: </w:t>
+            </w:r>
+            <w:r>
+              <w:rPr>
+                <w:lang w:val="en-GB"/>
+              </w:rPr>
+              <w:t>/data/scratch/CMIP6ng/cmip6-ng/pr/day/native/</w:t>
             </w:r>
           </w:p>
           <w:p>
@@ -2405,7 +2330,7 @@
               <w:rPr>
                 <w:lang w:val="en-GB"/>
               </w:rPr>
-              <w:t>What grid should I use?</w:t>
+              <w:t>Next steps: first plot of some data</w:t>
             </w:r>
           </w:p>
           <w:p>
@@ -2423,7 +2348,49 @@
               <w:rPr>
                 <w:lang w:val="en-GB"/>
               </w:rPr>
+              <w:t>What grid should I use?</w:t>
+            </w:r>
+            <w:r>
+              <w:rPr>
+                <w:lang w:val="en-GB"/>
+              </w:rPr>
+              <w:t xml:space="preserve"> Native?</w:t>
+            </w:r>
+          </w:p>
+          <w:p>
+            <w:pPr>
+              <w:pStyle w:val="Fliesstext"/>
+              <w:numPr>
+                <w:ilvl w:val="0"/>
+                <w:numId w:val="7"/>
+              </w:numPr>
+              <w:rPr>
+                <w:lang w:val="en-GB"/>
+              </w:rPr>
+            </w:pPr>
+            <w:r>
+              <w:rPr>
+                <w:lang w:val="en-GB"/>
+              </w:rPr>
               <w:t>What does zos stand for?</w:t>
+            </w:r>
+          </w:p>
+          <w:p>
+            <w:pPr>
+              <w:pStyle w:val="Fliesstext"/>
+              <w:numPr>
+                <w:ilvl w:val="0"/>
+                <w:numId w:val="7"/>
+              </w:numPr>
+              <w:rPr>
+                <w:lang w:val="en-GB"/>
+              </w:rPr>
+            </w:pPr>
+            <w:r>
+              <w:rPr>
+                <w:lang w:val="en-GB"/>
+              </w:rPr>
+              <w:t>I will not be able to put the data in the repository. Is that bad? How will it be a reproducible workflow?</w:t>
             </w:r>
           </w:p>
           <w:p>
@@ -2533,68 +2500,16 @@
           </w:tcPr>
           <w:p>
             <w:pPr>
-              <w:pStyle w:val="Fliesstext"/>
-              <w:ind w:left="720"/>
-              <w:rPr>
-                <w:lang w:val="fr-CH"/>
-              </w:rPr>
-            </w:pPr>
-            <w:r>
-              <w:rPr>
-                <w:lang w:val="fr-CH"/>
-              </w:rPr>
-              <w:t xml:space="preserve">Rsync </w:t>
-            </w:r>
-            <w:r>
-              <w:rPr>
-                <w:lang w:val="fr-CH"/>
-              </w:rPr>
-              <w:t xml:space="preserve">tutorial: </w:t>
-            </w:r>
-            <w:hyperlink r:id="rId11" w:history="1">
-              <w:r>
-                <w:rPr>
-                  <w:rStyle w:val="Hyperlink"/>
-                  <w:lang w:val="fr-CH"/>
-                </w:rPr>
-                <w:t>https://gridscale.io/community/tutorials/rsync-tutorial/</w:t>
-              </w:r>
-            </w:hyperlink>
-            <w:r>
-              <w:rPr>
-                <w:lang w:val="fr-CH"/>
-              </w:rPr>
-              <w:t xml:space="preserve"> </w:t>
-            </w:r>
-          </w:p>
-          <w:p>
-            <w:pPr>
-              <w:pStyle w:val="Fliesstext"/>
-              <w:numPr>
-                <w:ilvl w:val="0"/>
-                <w:numId w:val="7"/>
-              </w:numPr>
-              <w:rPr>
-                <w:lang w:val="en-US"/>
-              </w:rPr>
-            </w:pPr>
-            <w:r>
-              <w:rPr>
-                <w:lang w:val="en-US"/>
-              </w:rPr>
-              <w:t>Need to load data o</w:t>
-            </w:r>
-            <w:r>
-              <w:rPr>
-                <w:lang w:val="en-US"/>
-              </w:rPr>
-              <w:t>n pc or github? I have not enough space</w:t>
-            </w:r>
-            <w:r>
-              <w:rPr>
-                <w:lang w:val="en-US"/>
-              </w:rPr>
-              <w:t>. How whole data storage?</w:t>
+              <w:pStyle w:val="Heading1"/>
+              <w:rPr>
+                <w:lang w:val="en-GB"/>
+              </w:rPr>
+            </w:pPr>
+            <w:r>
+              <w:rPr>
+                <w:lang w:val="en-US"/>
+              </w:rPr>
+              <w:t>Proposal</w:t>
             </w:r>
           </w:p>
         </w:tc>
@@ -2619,7 +2534,7 @@
             <w:pPr>
               <w:pStyle w:val="FormularZustndig"/>
               <w:rPr>
-                <w:lang w:val="en-US"/>
+                <w:lang w:val="en-GB"/>
               </w:rPr>
             </w:pPr>
           </w:p>
@@ -2638,7 +2553,7 @@
             <w:pPr>
               <w:pStyle w:val="FormularZustndig"/>
               <w:rPr>
-                <w:lang w:val="en-US"/>
+                <w:lang w:val="en-GB"/>
               </w:rPr>
             </w:pPr>
           </w:p>
@@ -2663,7 +2578,7 @@
             <w:pPr>
               <w:pStyle w:val="FormularZustndig"/>
               <w:rPr>
-                <w:lang w:val="en-US"/>
+                <w:lang w:val="en-GB"/>
               </w:rPr>
             </w:pPr>
           </w:p>
@@ -2686,16 +2601,104 @@
           </w:tcPr>
           <w:p>
             <w:pPr>
-              <w:pStyle w:val="Heading1"/>
-              <w:rPr>
-                <w:lang w:val="en-GB"/>
-              </w:rPr>
-            </w:pPr>
-            <w:r>
-              <w:rPr>
-                <w:lang w:val="en-US"/>
-              </w:rPr>
-              <w:t>Proposal</w:t>
+              <w:pStyle w:val="Fliesstext"/>
+              <w:numPr>
+                <w:ilvl w:val="0"/>
+                <w:numId w:val="7"/>
+              </w:numPr>
+              <w:rPr>
+                <w:lang w:val="en-US"/>
+              </w:rPr>
+            </w:pPr>
+            <w:r>
+              <w:rPr>
+                <w:lang w:val="en-US"/>
+              </w:rPr>
+              <w:t xml:space="preserve">What exact Methods will I use to do </w:t>
+            </w:r>
+            <w:r>
+              <w:rPr>
+                <w:lang w:val="en-US"/>
+              </w:rPr>
+              <w:t>what Analysis especially?</w:t>
+            </w:r>
+            <w:r>
+              <w:rPr>
+                <w:lang w:val="en-US"/>
+              </w:rPr>
+              <w:t xml:space="preserve"> Could it be a possibility to compare my outputs with the outputs you had with your data?</w:t>
+            </w:r>
+          </w:p>
+          <w:p>
+            <w:pPr>
+              <w:pStyle w:val="Fliesstext"/>
+              <w:numPr>
+                <w:ilvl w:val="0"/>
+                <w:numId w:val="7"/>
+              </w:numPr>
+              <w:rPr>
+                <w:lang w:val="en-US"/>
+              </w:rPr>
+            </w:pPr>
+            <w:r>
+              <w:rPr>
+                <w:lang w:val="en-US"/>
+              </w:rPr>
+              <w:t>Implementation-Section: describe the cwd-Algorithm?</w:t>
+            </w:r>
+          </w:p>
+          <w:p>
+            <w:pPr>
+              <w:pStyle w:val="Fliesstext"/>
+              <w:numPr>
+                <w:ilvl w:val="0"/>
+                <w:numId w:val="7"/>
+              </w:numPr>
+              <w:rPr>
+                <w:lang w:val="en-US"/>
+              </w:rPr>
+            </w:pPr>
+            <w:r>
+              <w:rPr>
+                <w:lang w:val="en-US"/>
+              </w:rPr>
+              <w:t xml:space="preserve">Background and Motivation </w:t>
+            </w:r>
+            <w:r>
+              <w:rPr>
+                <w:lang w:val="en-US"/>
+              </w:rPr>
+              <w:t xml:space="preserve">I just took the information provided in the </w:t>
+            </w:r>
+            <w:r>
+              <w:rPr>
+                <w:lang w:val="en-US"/>
+              </w:rPr>
+              <w:t>thesis-theme overview. Do you excpect more there?</w:t>
+            </w:r>
+          </w:p>
+          <w:p>
+            <w:pPr>
+              <w:pStyle w:val="Fliesstext"/>
+              <w:numPr>
+                <w:ilvl w:val="0"/>
+                <w:numId w:val="7"/>
+              </w:numPr>
+              <w:rPr>
+                <w:lang w:val="en-US"/>
+              </w:rPr>
+            </w:pPr>
+            <w:r>
+              <w:rPr>
+                <w:lang w:val="en-US"/>
+              </w:rPr>
+              <w:t xml:space="preserve">Impact: What impact will my thesis have? </w:t>
+            </w:r>
+            <w:r>
+              <w:rPr>
+                <w:lang w:val="en-US"/>
+              </w:rPr>
+              <w:t xml:space="preserve">The cwd-algorithm is just fed with new data. </w:t>
             </w:r>
           </w:p>
         </w:tc>
@@ -2720,7 +2723,7 @@
             <w:pPr>
               <w:pStyle w:val="FormularZustndig"/>
               <w:rPr>
-                <w:lang w:val="en-GB"/>
+                <w:lang w:val="en-US"/>
               </w:rPr>
             </w:pPr>
           </w:p>
@@ -2739,7 +2742,7 @@
             <w:pPr>
               <w:pStyle w:val="FormularZustndig"/>
               <w:rPr>
-                <w:lang w:val="en-GB"/>
+                <w:lang w:val="en-US"/>
               </w:rPr>
             </w:pPr>
           </w:p>
@@ -2764,7 +2767,7 @@
             <w:pPr>
               <w:pStyle w:val="FormularZustndig"/>
               <w:rPr>
-                <w:lang w:val="en-GB"/>
+                <w:lang w:val="en-US"/>
               </w:rPr>
             </w:pPr>
           </w:p>
@@ -2787,15 +2790,17 @@
           </w:tcPr>
           <w:p>
             <w:pPr>
-              <w:pStyle w:val="Fliesstext"/>
-              <w:numPr>
-                <w:ilvl w:val="0"/>
-                <w:numId w:val="7"/>
-              </w:numPr>
-              <w:rPr>
-                <w:lang w:val="en-US"/>
-              </w:rPr>
-            </w:pPr>
+              <w:pStyle w:val="Heading1"/>
+              <w:rPr>
+                <w:lang w:val="en-US"/>
+              </w:rPr>
+            </w:pPr>
+            <w:r>
+              <w:rPr>
+                <w:lang w:val="en-US"/>
+              </w:rPr>
+              <w:t>Admin</w:t>
+            </w:r>
           </w:p>
         </w:tc>
         <w:tc>
@@ -2886,16 +2891,44 @@
           </w:tcPr>
           <w:p>
             <w:pPr>
-              <w:pStyle w:val="Heading1"/>
-              <w:rPr>
-                <w:lang w:val="en-US"/>
-              </w:rPr>
-            </w:pPr>
-            <w:r>
-              <w:rPr>
-                <w:lang w:val="en-US"/>
-              </w:rPr>
-              <w:t>Admin</w:t>
+              <w:pStyle w:val="Fliesstext"/>
+              <w:numPr>
+                <w:ilvl w:val="0"/>
+                <w:numId w:val="7"/>
+              </w:numPr>
+              <w:rPr>
+                <w:lang w:val="en-US"/>
+              </w:rPr>
+            </w:pPr>
+            <w:r>
+              <w:rPr>
+                <w:lang w:val="en-US"/>
+              </w:rPr>
+              <w:t>Where is my Notion folder?</w:t>
+            </w:r>
+          </w:p>
+          <w:p>
+            <w:pPr>
+              <w:pStyle w:val="Fliesstext"/>
+              <w:numPr>
+                <w:ilvl w:val="0"/>
+                <w:numId w:val="7"/>
+              </w:numPr>
+              <w:rPr>
+                <w:lang w:val="en-US"/>
+              </w:rPr>
+            </w:pPr>
+            <w:r>
+              <w:rPr>
+                <w:lang w:val="en-US"/>
+              </w:rPr>
+              <w:t>Next steps</w:t>
+            </w:r>
+            <w:r>
+              <w:rPr>
+                <w:lang w:val="en-US"/>
+              </w:rPr>
+              <w:t>: hand in final proposal</w:t>
             </w:r>
           </w:p>
         </w:tc>
@@ -2987,20 +3020,16 @@
           </w:tcPr>
           <w:p>
             <w:pPr>
-              <w:pStyle w:val="Fliesstext"/>
-              <w:numPr>
-                <w:ilvl w:val="0"/>
-                <w:numId w:val="7"/>
-              </w:numPr>
-              <w:rPr>
-                <w:lang w:val="en-US"/>
-              </w:rPr>
-            </w:pPr>
-            <w:r>
-              <w:rPr>
-                <w:lang w:val="en-US"/>
-              </w:rPr>
-              <w:t>Where is my Notion folder?</w:t>
+              <w:pStyle w:val="Heading1"/>
+              <w:rPr>
+                <w:lang w:val="en-US"/>
+              </w:rPr>
+            </w:pPr>
+            <w:r>
+              <w:rPr>
+                <w:lang w:val="en-US"/>
+              </w:rPr>
+              <w:t>Literature Research</w:t>
             </w:r>
           </w:p>
         </w:tc>
@@ -3075,28 +3104,223 @@
           </w:p>
         </w:tc>
       </w:tr>
+      <w:tr>
+        <w:tc>
+          <w:tcPr>
+            <w:tcW w:w="7619" w:type="dxa"/>
+            <w:tcBorders>
+              <w:top w:val="nil"/>
+              <w:left w:val="nil"/>
+              <w:bottom w:val="nil"/>
+              <w:right w:val="single" w:sz="4" w:space="0" w:color="auto"/>
+            </w:tcBorders>
+            <w:shd w:val="clear" w:color="auto" w:fill="auto"/>
+            <w:tcMar>
+              <w:right w:w="170" w:type="dxa"/>
+            </w:tcMar>
+          </w:tcPr>
+          <w:p>
+            <w:pPr>
+              <w:pStyle w:val="Fliesstext"/>
+              <w:numPr>
+                <w:ilvl w:val="0"/>
+                <w:numId w:val="7"/>
+              </w:numPr>
+              <w:rPr>
+                <w:lang w:val="en-US"/>
+              </w:rPr>
+            </w:pPr>
+            <w:r>
+              <w:rPr>
+                <w:lang w:val="en-US"/>
+              </w:rPr>
+              <w:t>In the paper you published you take this mass balance approach. So you take the CWD as an indicator for rooting-zone water-storage capacity</w:t>
+            </w:r>
+            <w:r>
+              <w:rPr>
+                <w:lang w:val="en-US"/>
+              </w:rPr>
+              <w:t xml:space="preserve">. In the CWD-estimation section you explain your approach and how you calculated the CWD with an algorithm. </w:t>
+            </w:r>
+            <w:r>
+              <w:rPr>
+                <w:lang w:val="en-US"/>
+              </w:rPr>
+              <w:t>Would it be enough to cite your paper and how you calculate the CWD? Or do I have to go a step further and find a source, where there is described why I can actually take the CWD as an indicator for rooting-zone water-storage capacity?</w:t>
+            </w:r>
+          </w:p>
+        </w:tc>
+        <w:tc>
+          <w:tcPr>
+            <w:tcW w:w="480" w:type="dxa"/>
+            <w:tcBorders>
+              <w:top w:val="nil"/>
+              <w:left w:val="single" w:sz="4" w:space="0" w:color="auto"/>
+              <w:bottom w:val="nil"/>
+              <w:right w:val="nil"/>
+            </w:tcBorders>
+            <w:shd w:val="clear" w:color="auto" w:fill="auto"/>
+            <w:tcMar>
+              <w:top w:w="57" w:type="dxa"/>
+              <w:left w:w="85" w:type="dxa"/>
+              <w:bottom w:w="57" w:type="dxa"/>
+              <w:right w:w="85" w:type="dxa"/>
+            </w:tcMar>
+          </w:tcPr>
+          <w:p>
+            <w:pPr>
+              <w:pStyle w:val="FormularZustndig"/>
+              <w:rPr>
+                <w:lang w:val="en-GB"/>
+              </w:rPr>
+            </w:pPr>
+          </w:p>
+        </w:tc>
+        <w:tc>
+          <w:tcPr>
+            <w:tcW w:w="522" w:type="dxa"/>
+            <w:tcBorders>
+              <w:top w:val="nil"/>
+              <w:left w:val="nil"/>
+              <w:bottom w:val="nil"/>
+              <w:right w:val="nil"/>
+            </w:tcBorders>
+          </w:tcPr>
+          <w:p>
+            <w:pPr>
+              <w:pStyle w:val="FormularZustndig"/>
+              <w:rPr>
+                <w:lang w:val="en-GB"/>
+              </w:rPr>
+            </w:pPr>
+          </w:p>
+        </w:tc>
+        <w:tc>
+          <w:tcPr>
+            <w:tcW w:w="791" w:type="dxa"/>
+            <w:tcBorders>
+              <w:top w:val="nil"/>
+              <w:left w:val="nil"/>
+              <w:bottom w:val="nil"/>
+              <w:right w:val="nil"/>
+            </w:tcBorders>
+            <w:shd w:val="clear" w:color="auto" w:fill="auto"/>
+            <w:tcMar>
+              <w:top w:w="57" w:type="dxa"/>
+              <w:left w:w="85" w:type="dxa"/>
+              <w:bottom w:w="57" w:type="dxa"/>
+            </w:tcMar>
+          </w:tcPr>
+          <w:p>
+            <w:pPr>
+              <w:pStyle w:val="FormularZustndig"/>
+              <w:rPr>
+                <w:lang w:val="en-GB"/>
+              </w:rPr>
+            </w:pPr>
+          </w:p>
+        </w:tc>
+      </w:tr>
+      <w:tr>
+        <w:tc>
+          <w:tcPr>
+            <w:tcW w:w="7619" w:type="dxa"/>
+            <w:tcBorders>
+              <w:top w:val="nil"/>
+              <w:left w:val="nil"/>
+              <w:bottom w:val="nil"/>
+              <w:right w:val="single" w:sz="4" w:space="0" w:color="auto"/>
+            </w:tcBorders>
+            <w:shd w:val="clear" w:color="auto" w:fill="auto"/>
+            <w:tcMar>
+              <w:right w:w="170" w:type="dxa"/>
+            </w:tcMar>
+          </w:tcPr>
+          <w:p>
+            <w:pPr>
+              <w:pStyle w:val="Fliesstext"/>
+              <w:numPr>
+                <w:ilvl w:val="0"/>
+                <w:numId w:val="7"/>
+              </w:numPr>
+              <w:rPr>
+                <w:lang w:val="en-US"/>
+              </w:rPr>
+            </w:pPr>
+          </w:p>
+        </w:tc>
+        <w:tc>
+          <w:tcPr>
+            <w:tcW w:w="480" w:type="dxa"/>
+            <w:tcBorders>
+              <w:top w:val="nil"/>
+              <w:left w:val="single" w:sz="4" w:space="0" w:color="auto"/>
+              <w:bottom w:val="nil"/>
+              <w:right w:val="nil"/>
+            </w:tcBorders>
+            <w:shd w:val="clear" w:color="auto" w:fill="auto"/>
+            <w:tcMar>
+              <w:top w:w="57" w:type="dxa"/>
+              <w:left w:w="85" w:type="dxa"/>
+              <w:bottom w:w="57" w:type="dxa"/>
+              <w:right w:w="85" w:type="dxa"/>
+            </w:tcMar>
+          </w:tcPr>
+          <w:p>
+            <w:pPr>
+              <w:pStyle w:val="FormularZustndig"/>
+              <w:rPr>
+                <w:lang w:val="en-GB"/>
+              </w:rPr>
+            </w:pPr>
+          </w:p>
+        </w:tc>
+        <w:tc>
+          <w:tcPr>
+            <w:tcW w:w="522" w:type="dxa"/>
+            <w:tcBorders>
+              <w:top w:val="nil"/>
+              <w:left w:val="nil"/>
+              <w:bottom w:val="nil"/>
+              <w:right w:val="nil"/>
+            </w:tcBorders>
+          </w:tcPr>
+          <w:p>
+            <w:pPr>
+              <w:pStyle w:val="FormularZustndig"/>
+              <w:rPr>
+                <w:lang w:val="en-GB"/>
+              </w:rPr>
+            </w:pPr>
+          </w:p>
+        </w:tc>
+        <w:tc>
+          <w:tcPr>
+            <w:tcW w:w="791" w:type="dxa"/>
+            <w:tcBorders>
+              <w:top w:val="nil"/>
+              <w:left w:val="nil"/>
+              <w:bottom w:val="nil"/>
+              <w:right w:val="nil"/>
+            </w:tcBorders>
+            <w:shd w:val="clear" w:color="auto" w:fill="auto"/>
+            <w:tcMar>
+              <w:top w:w="57" w:type="dxa"/>
+              <w:left w:w="85" w:type="dxa"/>
+              <w:bottom w:w="57" w:type="dxa"/>
+            </w:tcMar>
+          </w:tcPr>
+          <w:p>
+            <w:pPr>
+              <w:pStyle w:val="FormularZustndig"/>
+              <w:rPr>
+                <w:lang w:val="en-GB"/>
+              </w:rPr>
+            </w:pPr>
+          </w:p>
+        </w:tc>
+      </w:tr>
     </w:tbl>
-    <w:p>
-      <w:pPr>
-        <w:rPr>
-          <w:lang w:val="en-US"/>
-        </w:rPr>
-      </w:pPr>
-    </w:p>
-    <w:p>
-      <w:pPr>
-        <w:rPr>
-          <w:lang w:val="en-US"/>
-        </w:rPr>
-      </w:pPr>
-    </w:p>
-    <w:p>
-      <w:pPr>
-        <w:rPr>
-          <w:lang w:val="en-US"/>
-        </w:rPr>
-      </w:pPr>
-    </w:p>
     <w:p>
       <w:pPr>
         <w:rPr>
@@ -3111,977 +3335,9 @@
           <w:lang w:val="en-US"/>
         </w:rPr>
       </w:pPr>
-      <w:r>
-        <w:rPr>
-          <w:lang w:val="en-US"/>
-        </w:rPr>
-        <w:br w:type="page"/>
-      </w:r>
-    </w:p>
-    <w:p>
-      <w:pPr>
-        <w:rPr>
-          <w:b/>
-          <w:bCs/>
-          <w:sz w:val="24"/>
-          <w:szCs w:val="24"/>
-          <w:lang w:val="en-GB"/>
-        </w:rPr>
-      </w:pPr>
-      <w:r>
-        <w:rPr>
-          <w:b/>
-          <w:bCs/>
-          <w:sz w:val="24"/>
-          <w:szCs w:val="24"/>
-          <w:lang w:val="en-GB"/>
-        </w:rPr>
-        <w:lastRenderedPageBreak/>
-        <w:t>Bachelor-</w:t>
-      </w:r>
-      <w:r>
-        <w:rPr>
-          <w:b/>
-          <w:bCs/>
-          <w:sz w:val="24"/>
-          <w:szCs w:val="24"/>
-          <w:lang w:val="en-GB"/>
-        </w:rPr>
-        <w:t>Thesis</w:t>
-      </w:r>
-      <w:r>
-        <w:rPr>
-          <w:b/>
-          <w:bCs/>
-          <w:sz w:val="24"/>
-          <w:szCs w:val="24"/>
-          <w:lang w:val="en-GB"/>
-        </w:rPr>
-        <w:t xml:space="preserve"> Information</w:t>
-      </w:r>
-    </w:p>
-    <w:p>
-      <w:pPr>
-        <w:pStyle w:val="Heading3"/>
-        <w:rPr>
-          <w:rFonts w:ascii="Calibri" w:hAnsi="Calibri"/>
-          <w:sz w:val="27"/>
-        </w:rPr>
-      </w:pPr>
-      <w:r>
-        <w:t>Important dates and meetings</w:t>
-      </w:r>
-    </w:p>
-    <w:p>
-      <w:pPr>
-        <w:numPr>
-          <w:ilvl w:val="0"/>
-          <w:numId w:val="10"/>
-        </w:numPr>
-        <w:spacing w:before="100" w:beforeAutospacing="1" w:after="100" w:afterAutospacing="1" w:line="240" w:lineRule="auto"/>
-        <w:rPr>
-          <w:lang w:val="en-US"/>
-        </w:rPr>
-      </w:pPr>
-      <w:r>
-        <w:rPr>
-          <w:lang w:val="en-US"/>
-        </w:rPr>
-        <w:t>Week 2-3: Draft research plan to be handed in, meeting to discuss it.</w:t>
-      </w:r>
-    </w:p>
-    <w:p>
-      <w:pPr>
-        <w:numPr>
-          <w:ilvl w:val="0"/>
-          <w:numId w:val="10"/>
-        </w:numPr>
-        <w:spacing w:before="100" w:beforeAutospacing="1" w:after="100" w:afterAutospacing="1" w:line="240" w:lineRule="auto"/>
-        <w:rPr>
-          <w:lang w:val="en-US"/>
-        </w:rPr>
-      </w:pPr>
-      <w:r>
-        <w:rPr>
-          <w:lang w:val="en-US"/>
-        </w:rPr>
-        <w:t>Week X-3: Draft of thesis to be handed in, feedback from advisor and supervisor within max. 2 weeks</w:t>
-      </w:r>
-    </w:p>
-    <w:p>
-      <w:pPr>
-        <w:numPr>
-          <w:ilvl w:val="0"/>
-          <w:numId w:val="10"/>
-        </w:numPr>
-        <w:spacing w:before="100" w:beforeAutospacing="1" w:after="100" w:afterAutospacing="1" w:line="240" w:lineRule="auto"/>
-        <w:rPr>
-          <w:lang w:val="en-US"/>
-        </w:rPr>
-      </w:pPr>
-      <w:r>
-        <w:rPr>
-          <w:lang w:val="en-US"/>
-        </w:rPr>
-        <w:t>Week X-(1-2): Presentation in group meeting or PG4um, 15 min.</w:t>
-      </w:r>
-    </w:p>
-    <w:p>
-      <w:pPr>
-        <w:numPr>
-          <w:ilvl w:val="0"/>
-          <w:numId w:val="10"/>
-        </w:numPr>
-        <w:spacing w:before="100" w:beforeAutospacing="1" w:after="100" w:afterAutospacing="1" w:line="240" w:lineRule="auto"/>
-        <w:rPr>
-          <w:lang w:val="en-US"/>
-        </w:rPr>
-      </w:pPr>
-      <w:r>
-        <w:rPr>
-          <w:lang w:val="en-US"/>
-        </w:rPr>
-        <w:t>Week X: Thesis to be handed in</w:t>
-      </w:r>
-    </w:p>
-    <w:p>
-      <w:pPr>
-        <w:numPr>
-          <w:ilvl w:val="0"/>
-          <w:numId w:val="10"/>
-        </w:numPr>
-        <w:spacing w:before="100" w:beforeAutospacing="1" w:after="100" w:afterAutospacing="1" w:line="240" w:lineRule="auto"/>
-        <w:rPr>
-          <w:lang w:val="en-US"/>
-        </w:rPr>
-      </w:pPr>
-      <w:r>
-        <w:rPr>
-          <w:lang w:val="en-US"/>
-        </w:rPr>
-        <w:t>Week X+(1-2): Code and data hand-over</w:t>
-      </w:r>
-    </w:p>
-    <w:p>
-      <w:pPr>
-        <w:numPr>
-          <w:ilvl w:val="0"/>
-          <w:numId w:val="10"/>
-        </w:numPr>
-        <w:spacing w:before="100" w:beforeAutospacing="1" w:after="100" w:afterAutospacing="1" w:line="240" w:lineRule="auto"/>
-        <w:rPr>
-          <w:lang w:val="en-US"/>
-        </w:rPr>
-      </w:pPr>
-      <w:r>
-        <w:rPr>
-          <w:lang w:val="en-US"/>
-        </w:rPr>
-        <w:t>Regular meetings for guiding the work with the advisor are commonly held every two weeks</w:t>
-      </w:r>
-    </w:p>
-    <w:p>
-      <w:pPr>
-        <w:pStyle w:val="Heading3"/>
-      </w:pPr>
-      <w:r>
-        <w:t>Logistics and studies</w:t>
-      </w:r>
-    </w:p>
-    <w:p>
-      <w:pPr>
-        <w:numPr>
-          <w:ilvl w:val="0"/>
-          <w:numId w:val="11"/>
-        </w:numPr>
-        <w:spacing w:before="100" w:beforeAutospacing="1" w:after="100" w:afterAutospacing="1" w:line="240" w:lineRule="auto"/>
-        <w:rPr>
-          <w:lang w:val="en-US"/>
-        </w:rPr>
-      </w:pPr>
-      <w:r>
-        <w:rPr>
-          <w:lang w:val="en-US"/>
-        </w:rPr>
-        <w:t>10 ECTS (~ 300 h = 7.15 weeks at 100% = ~6 months at 30% or ~4 months at 50%)</w:t>
-      </w:r>
-    </w:p>
-    <w:p>
-      <w:pPr>
-        <w:numPr>
-          <w:ilvl w:val="0"/>
-          <w:numId w:val="11"/>
-        </w:numPr>
-        <w:spacing w:before="100" w:beforeAutospacing="1" w:after="100" w:afterAutospacing="1" w:line="240" w:lineRule="auto"/>
-        <w:rPr>
-          <w:lang w:val="en-US"/>
-        </w:rPr>
-      </w:pPr>
-      <w:r>
-        <w:rPr>
-          <w:lang w:val="en-US"/>
-        </w:rPr>
-        <w:t>Individual work plan over the course of the duration of the thesis work, see point above.</w:t>
-      </w:r>
-    </w:p>
-    <w:p>
-      <w:pPr>
-        <w:numPr>
-          <w:ilvl w:val="0"/>
-          <w:numId w:val="11"/>
-        </w:numPr>
-        <w:spacing w:before="100" w:beforeAutospacing="1" w:after="100" w:afterAutospacing="1" w:line="240" w:lineRule="auto"/>
-        <w:rPr>
-          <w:lang w:val="en-US"/>
-        </w:rPr>
-      </w:pPr>
-      <w:r>
-        <w:rPr>
-          <w:lang w:val="en-US"/>
-        </w:rPr>
-        <w:t>supervision by Prof. B. Stocker; advisor is other person in the group</w:t>
-      </w:r>
-    </w:p>
-    <w:p>
-      <w:pPr>
-        <w:numPr>
-          <w:ilvl w:val="0"/>
-          <w:numId w:val="11"/>
-        </w:numPr>
-        <w:spacing w:before="100" w:beforeAutospacing="1" w:after="100" w:afterAutospacing="1" w:line="240" w:lineRule="auto"/>
-        <w:rPr>
-          <w:lang w:val="en-US"/>
-        </w:rPr>
-      </w:pPr>
-      <w:r>
-        <w:rPr>
-          <w:lang w:val="en-US"/>
-        </w:rPr>
-        <w:t xml:space="preserve">Prerequisite: successful completion of </w:t>
-      </w:r>
-      <w:r>
-        <w:rPr>
-          <w:rStyle w:val="Emphasis"/>
-          <w:lang w:val="en-US"/>
-        </w:rPr>
-        <w:t>Applied Geodata Science I</w:t>
-      </w:r>
-      <w:r>
-        <w:rPr>
-          <w:lang w:val="en-US"/>
-        </w:rPr>
-        <w:t xml:space="preserve"> course, or self-study of course material on </w:t>
-      </w:r>
-      <w:hyperlink r:id="rId12" w:history="1">
-        <w:r>
-          <w:rPr>
-            <w:rStyle w:val="Hyperlink"/>
-            <w:lang w:val="en-US"/>
-          </w:rPr>
-          <w:t>https://geco-bern.github.io/agds/</w:t>
-        </w:r>
-      </w:hyperlink>
-      <w:r>
-        <w:rPr>
-          <w:lang w:val="en-US"/>
-        </w:rPr>
-        <w:t xml:space="preserve"> during the first phase of the Bachelor’s thesis (in this case, the duration of the research can be extended).</w:t>
-      </w:r>
-    </w:p>
-    <w:p>
-      <w:pPr>
-        <w:numPr>
-          <w:ilvl w:val="0"/>
-          <w:numId w:val="11"/>
-        </w:numPr>
-        <w:spacing w:before="100" w:beforeAutospacing="1" w:after="100" w:afterAutospacing="1" w:line="240" w:lineRule="auto"/>
-        <w:rPr>
-          <w:lang w:val="en-US"/>
-        </w:rPr>
-      </w:pPr>
-      <w:r>
-        <w:rPr>
-          <w:lang w:val="en-US"/>
-        </w:rPr>
-        <w:t>Mandatory: follow Colloquium during period of BSc</w:t>
-      </w:r>
-    </w:p>
-    <w:p>
-      <w:pPr>
-        <w:numPr>
-          <w:ilvl w:val="0"/>
-          <w:numId w:val="11"/>
-        </w:numPr>
-        <w:spacing w:before="100" w:beforeAutospacing="1" w:after="100" w:afterAutospacing="1" w:line="240" w:lineRule="auto"/>
-        <w:rPr>
-          <w:lang w:val="en-US"/>
-        </w:rPr>
-      </w:pPr>
-      <w:r>
-        <w:rPr>
-          <w:lang w:val="en-US"/>
-        </w:rPr>
-        <w:t>BSc students work on their own personal computers</w:t>
-      </w:r>
-    </w:p>
-    <w:p>
-      <w:pPr>
-        <w:pStyle w:val="Heading3"/>
-      </w:pPr>
-      <w:r>
-        <w:t>Thesis requirements</w:t>
-      </w:r>
-    </w:p>
-    <w:p>
-      <w:pPr>
-        <w:numPr>
-          <w:ilvl w:val="0"/>
-          <w:numId w:val="12"/>
-        </w:numPr>
-        <w:spacing w:before="100" w:beforeAutospacing="1" w:after="100" w:afterAutospacing="1" w:line="240" w:lineRule="auto"/>
-        <w:rPr>
-          <w:lang w:val="en-US"/>
-        </w:rPr>
-      </w:pPr>
-      <w:r>
-        <w:rPr>
-          <w:lang w:val="en-US"/>
-        </w:rPr>
-        <w:t>Write in the form of a research article</w:t>
-      </w:r>
-    </w:p>
-    <w:p>
-      <w:pPr>
-        <w:numPr>
-          <w:ilvl w:val="0"/>
-          <w:numId w:val="12"/>
-        </w:numPr>
-        <w:spacing w:before="100" w:beforeAutospacing="1" w:after="100" w:afterAutospacing="1" w:line="240" w:lineRule="auto"/>
-        <w:rPr>
-          <w:lang w:val="en-US"/>
-        </w:rPr>
-      </w:pPr>
-      <w:r>
-        <w:rPr>
-          <w:lang w:val="en-US"/>
-        </w:rPr>
-        <w:t>Max. 8000 words (excluding references and Supplementary Material)</w:t>
-      </w:r>
-    </w:p>
-    <w:p>
-      <w:pPr>
-        <w:numPr>
-          <w:ilvl w:val="0"/>
-          <w:numId w:val="12"/>
-        </w:numPr>
-        <w:spacing w:before="100" w:beforeAutospacing="1" w:after="100" w:afterAutospacing="1" w:line="240" w:lineRule="auto"/>
-      </w:pPr>
-      <w:r>
-        <w:t xml:space="preserve">Structure: </w:t>
-      </w:r>
-    </w:p>
-    <w:p>
-      <w:pPr>
-        <w:numPr>
-          <w:ilvl w:val="1"/>
-          <w:numId w:val="12"/>
-        </w:numPr>
-        <w:spacing w:before="100" w:beforeAutospacing="1" w:after="100" w:afterAutospacing="1" w:line="240" w:lineRule="auto"/>
-      </w:pPr>
-      <w:r>
-        <w:t>Abstract (300-500 words)</w:t>
-      </w:r>
-    </w:p>
-    <w:p>
-      <w:pPr>
-        <w:numPr>
-          <w:ilvl w:val="1"/>
-          <w:numId w:val="12"/>
-        </w:numPr>
-        <w:spacing w:before="100" w:beforeAutospacing="1" w:after="100" w:afterAutospacing="1" w:line="240" w:lineRule="auto"/>
-        <w:rPr>
-          <w:lang w:val="en-US"/>
-        </w:rPr>
-      </w:pPr>
-      <w:r>
-        <w:rPr>
-          <w:lang w:val="en-US"/>
-        </w:rPr>
-        <w:t xml:space="preserve">Introduction (~1/4 or article length without abstract and conclusion) </w:t>
-      </w:r>
-    </w:p>
-    <w:p>
-      <w:pPr>
-        <w:numPr>
-          <w:ilvl w:val="2"/>
-          <w:numId w:val="12"/>
-        </w:numPr>
-        <w:spacing w:before="100" w:beforeAutospacing="1" w:after="100" w:afterAutospacing="1" w:line="240" w:lineRule="auto"/>
-      </w:pPr>
-      <w:r>
-        <w:t>Context and motivation of research question Wissenschaftliche Fragestellung der Arbeit erläutern und in Kontext stellen</w:t>
-      </w:r>
-    </w:p>
-    <w:p>
-      <w:pPr>
-        <w:numPr>
-          <w:ilvl w:val="1"/>
-          <w:numId w:val="12"/>
-        </w:numPr>
-        <w:spacing w:before="100" w:beforeAutospacing="1" w:after="100" w:afterAutospacing="1" w:line="240" w:lineRule="auto"/>
-        <w:rPr>
-          <w:lang w:val="en-US"/>
-        </w:rPr>
-      </w:pPr>
-      <w:r>
-        <w:rPr>
-          <w:lang w:val="en-US"/>
-        </w:rPr>
-        <w:t xml:space="preserve">Methods (~1/4 of article length and conclusion) </w:t>
-      </w:r>
-    </w:p>
-    <w:p>
-      <w:pPr>
-        <w:numPr>
-          <w:ilvl w:val="2"/>
-          <w:numId w:val="12"/>
-        </w:numPr>
-        <w:spacing w:before="100" w:beforeAutospacing="1" w:after="100" w:afterAutospacing="1" w:line="240" w:lineRule="auto"/>
-        <w:rPr>
-          <w:lang w:val="en-US"/>
-        </w:rPr>
-      </w:pPr>
-      <w:r>
-        <w:rPr>
-          <w:lang w:val="en-US"/>
-        </w:rPr>
-        <w:t>Explain data and methods so that analyses and modelling could be reproduced in a general way based on text.</w:t>
-      </w:r>
-    </w:p>
-    <w:p>
-      <w:pPr>
-        <w:numPr>
-          <w:ilvl w:val="1"/>
-          <w:numId w:val="12"/>
-        </w:numPr>
-        <w:spacing w:before="100" w:beforeAutospacing="1" w:after="100" w:afterAutospacing="1" w:line="240" w:lineRule="auto"/>
-        <w:rPr>
-          <w:lang w:val="en-US"/>
-        </w:rPr>
-      </w:pPr>
-      <w:r>
-        <w:rPr>
-          <w:lang w:val="en-US"/>
-        </w:rPr>
-        <w:t xml:space="preserve">Results (~1/4 of article length without abstract and conclusion) </w:t>
-      </w:r>
-    </w:p>
-    <w:p>
-      <w:pPr>
-        <w:numPr>
-          <w:ilvl w:val="2"/>
-          <w:numId w:val="12"/>
-        </w:numPr>
-        <w:spacing w:before="100" w:beforeAutospacing="1" w:after="100" w:afterAutospacing="1" w:line="240" w:lineRule="auto"/>
-        <w:rPr>
-          <w:lang w:val="en-US"/>
-        </w:rPr>
-      </w:pPr>
-      <w:r>
-        <w:rPr>
-          <w:lang w:val="en-US"/>
-        </w:rPr>
-        <w:t>3-5 display items visualising the main results to support conclusions.</w:t>
-      </w:r>
-    </w:p>
-    <w:p>
-      <w:pPr>
-        <w:numPr>
-          <w:ilvl w:val="1"/>
-          <w:numId w:val="12"/>
-        </w:numPr>
-        <w:spacing w:before="100" w:beforeAutospacing="1" w:after="100" w:afterAutospacing="1" w:line="240" w:lineRule="auto"/>
-        <w:rPr>
-          <w:lang w:val="en-US"/>
-        </w:rPr>
-      </w:pPr>
-      <w:r>
-        <w:rPr>
-          <w:lang w:val="en-US"/>
-        </w:rPr>
-        <w:t xml:space="preserve">Discussion (~1/4 or article length without abstract and conclusion) </w:t>
-      </w:r>
-    </w:p>
-    <w:p>
-      <w:pPr>
-        <w:numPr>
-          <w:ilvl w:val="2"/>
-          <w:numId w:val="12"/>
-        </w:numPr>
-        <w:spacing w:before="100" w:beforeAutospacing="1" w:after="100" w:afterAutospacing="1" w:line="240" w:lineRule="auto"/>
-        <w:rPr>
-          <w:lang w:val="en-US"/>
-        </w:rPr>
-      </w:pPr>
-      <w:r>
-        <w:rPr>
-          <w:lang w:val="en-US"/>
-        </w:rPr>
-        <w:t>Meaning of results, relevance of the study, relation to the published literature, implications for the general understanding, limitations.</w:t>
-      </w:r>
-    </w:p>
-    <w:p>
-      <w:pPr>
-        <w:numPr>
-          <w:ilvl w:val="1"/>
-          <w:numId w:val="12"/>
-        </w:numPr>
-        <w:spacing w:before="100" w:beforeAutospacing="1" w:after="100" w:afterAutospacing="1" w:line="240" w:lineRule="auto"/>
-      </w:pPr>
-      <w:r>
-        <w:t xml:space="preserve">Conclusion and outlook (200-500 words) </w:t>
-      </w:r>
-    </w:p>
-    <w:p>
-      <w:pPr>
-        <w:numPr>
-          <w:ilvl w:val="2"/>
-          <w:numId w:val="12"/>
-        </w:numPr>
-        <w:spacing w:before="100" w:beforeAutospacing="1" w:after="100" w:afterAutospacing="1" w:line="240" w:lineRule="auto"/>
-        <w:rPr>
-          <w:lang w:val="en-US"/>
-        </w:rPr>
-      </w:pPr>
-      <w:r>
-        <w:rPr>
-          <w:lang w:val="en-US"/>
-        </w:rPr>
-        <w:t>Summary of main the result, opened opportunities and required steps to get there.</w:t>
-      </w:r>
-    </w:p>
-    <w:p>
-      <w:pPr>
-        <w:numPr>
-          <w:ilvl w:val="1"/>
-          <w:numId w:val="12"/>
-        </w:numPr>
-        <w:spacing w:before="100" w:beforeAutospacing="1" w:after="100" w:afterAutospacing="1" w:line="240" w:lineRule="auto"/>
-        <w:rPr>
-          <w:lang w:val="en-US"/>
-        </w:rPr>
-      </w:pPr>
-      <w:r>
-        <w:rPr>
-          <w:lang w:val="en-US"/>
-        </w:rPr>
-        <w:t>Supplementary Material: free form, include materials supporting the research presented in the main part of the thesis, also materials and text documenting “side-paths” taken.</w:t>
-      </w:r>
-    </w:p>
-    <w:p>
-      <w:pPr>
-        <w:numPr>
-          <w:ilvl w:val="1"/>
-          <w:numId w:val="12"/>
-        </w:numPr>
-        <w:spacing w:before="100" w:beforeAutospacing="1" w:after="100" w:afterAutospacing="1" w:line="240" w:lineRule="auto"/>
-        <w:rPr>
-          <w:lang w:val="en-US"/>
-        </w:rPr>
-      </w:pPr>
-      <w:r>
-        <w:rPr>
-          <w:lang w:val="en-US"/>
-        </w:rPr>
-        <w:t xml:space="preserve">Code and data: Analysis code must be made accessible as a git repository, providing and documenting reproducible code organised following the </w:t>
-      </w:r>
-      <w:hyperlink r:id="rId13" w:history="1">
-        <w:r>
-          <w:rPr>
-            <w:rStyle w:val="Hyperlink"/>
-            <w:lang w:val="en-US"/>
-          </w:rPr>
-          <w:t>https://github.com/geco-bern/R_proj_template</w:t>
-        </w:r>
-      </w:hyperlink>
-      <w:r>
-        <w:rPr>
-          <w:lang w:val="en-US"/>
-        </w:rPr>
-        <w:t xml:space="preserve">, or equivalent (see also </w:t>
-      </w:r>
-      <w:hyperlink r:id="rId14" w:history="1">
-        <w:r>
-          <w:rPr>
-            <w:rStyle w:val="Hyperlink"/>
-            <w:lang w:val="en-US"/>
-          </w:rPr>
-          <w:t>https://geco-bern.github.io/agds/</w:t>
-        </w:r>
-      </w:hyperlink>
-      <w:r>
-        <w:rPr>
-          <w:lang w:val="en-US"/>
-        </w:rPr>
-        <w:t>).</w:t>
-      </w:r>
-    </w:p>
-    <w:p>
-      <w:pPr>
-        <w:pStyle w:val="Heading3"/>
-      </w:pPr>
-      <w:r>
-        <w:t>Grading criteria</w:t>
-      </w:r>
-    </w:p>
-    <w:p>
-      <w:pPr>
-        <w:numPr>
-          <w:ilvl w:val="0"/>
-          <w:numId w:val="13"/>
-        </w:numPr>
-        <w:spacing w:before="100" w:beforeAutospacing="1" w:after="100" w:afterAutospacing="1" w:line="240" w:lineRule="auto"/>
-      </w:pPr>
-      <w:r>
-        <w:t xml:space="preserve">Thesis (3/4): </w:t>
-      </w:r>
-    </w:p>
-    <w:p>
-      <w:pPr>
-        <w:numPr>
-          <w:ilvl w:val="1"/>
-          <w:numId w:val="13"/>
-        </w:numPr>
-        <w:spacing w:before="100" w:beforeAutospacing="1" w:after="100" w:afterAutospacing="1" w:line="240" w:lineRule="auto"/>
-      </w:pPr>
-      <w:r>
-        <w:t xml:space="preserve">Content: 40%: </w:t>
-      </w:r>
-    </w:p>
-    <w:p>
-      <w:pPr>
-        <w:numPr>
-          <w:ilvl w:val="2"/>
-          <w:numId w:val="13"/>
-        </w:numPr>
-        <w:spacing w:before="100" w:beforeAutospacing="1" w:after="100" w:afterAutospacing="1" w:line="240" w:lineRule="auto"/>
-      </w:pPr>
-      <w:r>
-        <w:t>Scientific content and argumentation</w:t>
-      </w:r>
-    </w:p>
-    <w:p>
-      <w:pPr>
-        <w:numPr>
-          <w:ilvl w:val="2"/>
-          <w:numId w:val="13"/>
-        </w:numPr>
-        <w:spacing w:before="100" w:beforeAutospacing="1" w:after="100" w:afterAutospacing="1" w:line="240" w:lineRule="auto"/>
-      </w:pPr>
-      <w:r>
-        <w:t>Interpretation, explaining relevance and context</w:t>
-      </w:r>
-    </w:p>
-    <w:p>
-      <w:pPr>
-        <w:numPr>
-          <w:ilvl w:val="2"/>
-          <w:numId w:val="13"/>
-        </w:numPr>
-        <w:spacing w:before="100" w:beforeAutospacing="1" w:after="100" w:afterAutospacing="1" w:line="240" w:lineRule="auto"/>
-        <w:rPr>
-          <w:lang w:val="en-US"/>
-        </w:rPr>
-      </w:pPr>
-      <w:r>
-        <w:rPr>
-          <w:lang w:val="en-US"/>
-        </w:rPr>
-        <w:t>Critical reflections on data and methods</w:t>
-      </w:r>
-    </w:p>
-    <w:p>
-      <w:pPr>
-        <w:numPr>
-          <w:ilvl w:val="1"/>
-          <w:numId w:val="13"/>
-        </w:numPr>
-        <w:spacing w:before="100" w:beforeAutospacing="1" w:after="100" w:afterAutospacing="1" w:line="240" w:lineRule="auto"/>
-      </w:pPr>
-      <w:r>
-        <w:t xml:space="preserve">Process: 30% </w:t>
-      </w:r>
-    </w:p>
-    <w:p>
-      <w:pPr>
-        <w:numPr>
-          <w:ilvl w:val="2"/>
-          <w:numId w:val="13"/>
-        </w:numPr>
-        <w:spacing w:before="100" w:beforeAutospacing="1" w:after="100" w:afterAutospacing="1" w:line="240" w:lineRule="auto"/>
-      </w:pPr>
-      <w:r>
-        <w:t>Research plan</w:t>
-      </w:r>
-    </w:p>
-    <w:p>
-      <w:pPr>
-        <w:numPr>
-          <w:ilvl w:val="2"/>
-          <w:numId w:val="13"/>
-        </w:numPr>
-        <w:spacing w:before="100" w:beforeAutospacing="1" w:after="100" w:afterAutospacing="1" w:line="240" w:lineRule="auto"/>
-      </w:pPr>
-      <w:r>
-        <w:t>Time management</w:t>
-      </w:r>
-    </w:p>
-    <w:p>
-      <w:pPr>
-        <w:numPr>
-          <w:ilvl w:val="1"/>
-          <w:numId w:val="13"/>
-        </w:numPr>
-        <w:spacing w:before="100" w:beforeAutospacing="1" w:after="100" w:afterAutospacing="1" w:line="240" w:lineRule="auto"/>
-      </w:pPr>
-      <w:r>
-        <w:t xml:space="preserve">Form: 30% </w:t>
-      </w:r>
-    </w:p>
-    <w:p>
-      <w:pPr>
-        <w:numPr>
-          <w:ilvl w:val="2"/>
-          <w:numId w:val="13"/>
-        </w:numPr>
-        <w:spacing w:before="100" w:beforeAutospacing="1" w:after="100" w:afterAutospacing="1" w:line="240" w:lineRule="auto"/>
-      </w:pPr>
-      <w:r>
-        <w:t>Code and reproducibility of analyses</w:t>
-      </w:r>
-    </w:p>
-    <w:p>
-      <w:pPr>
-        <w:numPr>
-          <w:ilvl w:val="2"/>
-          <w:numId w:val="13"/>
-        </w:numPr>
-        <w:spacing w:before="100" w:beforeAutospacing="1" w:after="100" w:afterAutospacing="1" w:line="240" w:lineRule="auto"/>
-      </w:pPr>
-      <w:r>
-        <w:t>Work plan and time management</w:t>
-      </w:r>
-    </w:p>
-    <w:p>
-      <w:pPr>
-        <w:numPr>
-          <w:ilvl w:val="2"/>
-          <w:numId w:val="13"/>
-        </w:numPr>
-        <w:spacing w:before="100" w:beforeAutospacing="1" w:after="100" w:afterAutospacing="1" w:line="240" w:lineRule="auto"/>
-      </w:pPr>
-      <w:r>
-        <w:lastRenderedPageBreak/>
-        <w:t>Layout of visuals and slides</w:t>
-      </w:r>
-    </w:p>
-    <w:p>
-      <w:pPr>
-        <w:numPr>
-          <w:ilvl w:val="0"/>
-          <w:numId w:val="13"/>
-        </w:numPr>
-        <w:spacing w:before="100" w:beforeAutospacing="1" w:after="100" w:afterAutospacing="1" w:line="240" w:lineRule="auto"/>
-      </w:pPr>
-      <w:r>
-        <w:t xml:space="preserve">Presentation (1/4) </w:t>
-      </w:r>
-    </w:p>
-    <w:p>
-      <w:pPr>
-        <w:numPr>
-          <w:ilvl w:val="1"/>
-          <w:numId w:val="13"/>
-        </w:numPr>
-        <w:spacing w:before="100" w:beforeAutospacing="1" w:after="100" w:afterAutospacing="1" w:line="240" w:lineRule="auto"/>
-      </w:pPr>
-      <w:r>
-        <w:t xml:space="preserve">Content: 75%: </w:t>
-      </w:r>
-    </w:p>
-    <w:p>
-      <w:pPr>
-        <w:numPr>
-          <w:ilvl w:val="2"/>
-          <w:numId w:val="13"/>
-        </w:numPr>
-        <w:spacing w:before="100" w:beforeAutospacing="1" w:after="100" w:afterAutospacing="1" w:line="240" w:lineRule="auto"/>
-      </w:pPr>
-      <w:r>
-        <w:t>Scientific content and argumentation</w:t>
-      </w:r>
-    </w:p>
-    <w:p>
-      <w:pPr>
-        <w:numPr>
-          <w:ilvl w:val="2"/>
-          <w:numId w:val="13"/>
-        </w:numPr>
-        <w:spacing w:before="100" w:beforeAutospacing="1" w:after="100" w:afterAutospacing="1" w:line="240" w:lineRule="auto"/>
-      </w:pPr>
-      <w:r>
-        <w:t>Interpretation, explaining relevance and context</w:t>
-      </w:r>
-    </w:p>
-    <w:p>
-      <w:pPr>
-        <w:numPr>
-          <w:ilvl w:val="2"/>
-          <w:numId w:val="13"/>
-        </w:numPr>
-        <w:spacing w:before="100" w:beforeAutospacing="1" w:after="100" w:afterAutospacing="1" w:line="240" w:lineRule="auto"/>
-        <w:rPr>
-          <w:lang w:val="en-US"/>
-        </w:rPr>
-      </w:pPr>
-      <w:r>
-        <w:rPr>
-          <w:lang w:val="en-US"/>
-        </w:rPr>
-        <w:t>Critical reflections on data and methods</w:t>
-      </w:r>
-    </w:p>
-    <w:p>
-      <w:pPr>
-        <w:numPr>
-          <w:ilvl w:val="2"/>
-          <w:numId w:val="13"/>
-        </w:numPr>
-        <w:spacing w:before="100" w:beforeAutospacing="1" w:after="100" w:afterAutospacing="1" w:line="240" w:lineRule="auto"/>
-      </w:pPr>
-      <w:r>
-        <w:t>Discussion lead</w:t>
-      </w:r>
-    </w:p>
-    <w:p>
-      <w:pPr>
-        <w:numPr>
-          <w:ilvl w:val="1"/>
-          <w:numId w:val="13"/>
-        </w:numPr>
-        <w:spacing w:before="100" w:beforeAutospacing="1" w:after="100" w:afterAutospacing="1" w:line="240" w:lineRule="auto"/>
-      </w:pPr>
-      <w:r>
-        <w:t xml:space="preserve">Form: 25% </w:t>
-      </w:r>
-    </w:p>
-    <w:p>
-      <w:pPr>
-        <w:numPr>
-          <w:ilvl w:val="2"/>
-          <w:numId w:val="13"/>
-        </w:numPr>
-        <w:spacing w:before="100" w:beforeAutospacing="1" w:after="100" w:afterAutospacing="1" w:line="240" w:lineRule="auto"/>
-      </w:pPr>
-      <w:r>
-        <w:t>Time management</w:t>
-      </w:r>
-    </w:p>
-    <w:p>
-      <w:pPr>
-        <w:numPr>
-          <w:ilvl w:val="2"/>
-          <w:numId w:val="13"/>
-        </w:numPr>
-        <w:spacing w:before="100" w:beforeAutospacing="1" w:after="100" w:afterAutospacing="1" w:line="240" w:lineRule="auto"/>
-      </w:pPr>
-      <w:r>
-        <w:t>Layout of visuals and slides</w:t>
-      </w:r>
-    </w:p>
-    <w:p>
-      <w:pPr>
-        <w:pStyle w:val="Heading3"/>
-      </w:pPr>
-      <w:r>
-        <w:t>Learning objectives</w:t>
-      </w:r>
-    </w:p>
-    <w:p>
-      <w:pPr>
-        <w:numPr>
-          <w:ilvl w:val="0"/>
-          <w:numId w:val="14"/>
-        </w:numPr>
-        <w:spacing w:before="100" w:beforeAutospacing="1" w:after="100" w:afterAutospacing="1" w:line="240" w:lineRule="auto"/>
-      </w:pPr>
-      <w:r>
-        <w:t>Research project management</w:t>
-      </w:r>
-    </w:p>
-    <w:p>
-      <w:pPr>
-        <w:numPr>
-          <w:ilvl w:val="0"/>
-          <w:numId w:val="14"/>
-        </w:numPr>
-        <w:spacing w:before="100" w:beforeAutospacing="1" w:after="100" w:afterAutospacing="1" w:line="240" w:lineRule="auto"/>
-        <w:rPr>
-          <w:lang w:val="en-US"/>
-        </w:rPr>
-      </w:pPr>
-      <w:r>
-        <w:rPr>
-          <w:lang w:val="en-US"/>
-        </w:rPr>
-        <w:t xml:space="preserve">Scientific process and writing, </w:t>
-      </w:r>
-      <w:hyperlink r:id="rId15" w:history="1">
-        <w:r>
-          <w:rPr>
-            <w:rStyle w:val="Hyperlink"/>
-            <w:lang w:val="en-US"/>
-          </w:rPr>
-          <w:t>link to some resources</w:t>
-        </w:r>
-      </w:hyperlink>
-    </w:p>
-    <w:p>
-      <w:pPr>
-        <w:numPr>
-          <w:ilvl w:val="0"/>
-          <w:numId w:val="14"/>
-        </w:numPr>
-        <w:spacing w:before="100" w:beforeAutospacing="1" w:after="100" w:afterAutospacing="1" w:line="240" w:lineRule="auto"/>
-        <w:rPr>
-          <w:lang w:val="en-US"/>
-        </w:rPr>
-      </w:pPr>
-      <w:r>
-        <w:rPr>
-          <w:lang w:val="en-US"/>
-        </w:rPr>
-        <w:t>Conducting a data-intensive research project</w:t>
-      </w:r>
-    </w:p>
-    <w:p>
-      <w:pPr>
-        <w:pStyle w:val="Fliesstext"/>
-        <w:rPr>
-          <w:lang w:val="en-GB"/>
-        </w:rPr>
-      </w:pPr>
-    </w:p>
-    <w:p>
-      <w:pPr>
-        <w:pStyle w:val="Fliesstext"/>
-        <w:rPr>
-          <w:lang w:val="en-GB"/>
-        </w:rPr>
-      </w:pPr>
     </w:p>
     <w:sectPr>
-      <w:headerReference w:type="default" r:id="rId16"/>
+      <w:headerReference w:type="default" r:id="rId12"/>
       <w:type w:val="continuous"/>
       <w:pgSz w:w="11906" w:h="16838" w:code="9"/>
       <w:pgMar w:top="1247" w:right="1247" w:bottom="851" w:left="1247" w:header="624" w:footer="624" w:gutter="0"/>
@@ -4181,7 +3437,7 @@
             <w:pStyle w:val="BeKopfFusslinks"/>
           </w:pPr>
           <w:r>
-            <w:t>05</w:t>
+            <w:t>11</w:t>
           </w:r>
           <w:r>
             <w:t>.</w:t>
@@ -6316,6 +5572,9 @@
   <w:num w:numId="16" w16cid:durableId="125004340">
     <w:abstractNumId w:val="8"/>
   </w:num>
+  <w:num w:numId="17" w16cid:durableId="1158839563">
+    <w:abstractNumId w:val="8"/>
+  </w:num>
   <w:numIdMacAtCleanup w:val="6"/>
 </w:numbering>
 </file>
@@ -6425,7 +5684,7 @@
     <w:lsdException w:name="HTML Code" w:semiHidden="1" w:unhideWhenUsed="1"/>
     <w:lsdException w:name="HTML Definition" w:semiHidden="1" w:unhideWhenUsed="1"/>
     <w:lsdException w:name="HTML Keyboard" w:semiHidden="1" w:unhideWhenUsed="1"/>
-    <w:lsdException w:name="HTML Preformatted" w:semiHidden="1" w:unhideWhenUsed="1"/>
+    <w:lsdException w:name="HTML Preformatted" w:semiHidden="1" w:uiPriority="99" w:unhideWhenUsed="1"/>
     <w:lsdException w:name="HTML Sample" w:semiHidden="1" w:unhideWhenUsed="1"/>
     <w:lsdException w:name="HTML Typewriter" w:semiHidden="1" w:unhideWhenUsed="1"/>
     <w:lsdException w:name="HTML Variable" w:semiHidden="1" w:unhideWhenUsed="1"/>
@@ -7621,6 +6880,70 @@
       <w:shd w:val="clear" w:color="auto" w:fill="E1DFDD"/>
     </w:rPr>
   </w:style>
+  <w:style w:type="paragraph" w:styleId="Bibliography">
+    <w:name w:val="Bibliography"/>
+    <w:basedOn w:val="Normal"/>
+    <w:next w:val="Normal"/>
+    <w:uiPriority w:val="37"/>
+    <w:unhideWhenUsed/>
+    <w:rsid w:val="007A4683"/>
+    <w:pPr>
+      <w:spacing w:after="240" w:line="240" w:lineRule="exact"/>
+    </w:pPr>
+  </w:style>
+  <w:style w:type="paragraph" w:styleId="HTMLPreformatted">
+    <w:name w:val="HTML Preformatted"/>
+    <w:basedOn w:val="Normal"/>
+    <w:link w:val="HTMLPreformattedChar"/>
+    <w:uiPriority w:val="99"/>
+    <w:semiHidden/>
+    <w:unhideWhenUsed/>
+    <w:rsid w:val="003273CB"/>
+    <w:pPr>
+      <w:tabs>
+        <w:tab w:val="left" w:pos="916"/>
+        <w:tab w:val="left" w:pos="1832"/>
+        <w:tab w:val="left" w:pos="2748"/>
+        <w:tab w:val="left" w:pos="3664"/>
+        <w:tab w:val="left" w:pos="4580"/>
+        <w:tab w:val="left" w:pos="5496"/>
+        <w:tab w:val="left" w:pos="6412"/>
+        <w:tab w:val="left" w:pos="7328"/>
+        <w:tab w:val="left" w:pos="8244"/>
+        <w:tab w:val="left" w:pos="9160"/>
+        <w:tab w:val="left" w:pos="10076"/>
+        <w:tab w:val="left" w:pos="10992"/>
+        <w:tab w:val="left" w:pos="11908"/>
+        <w:tab w:val="left" w:pos="12824"/>
+        <w:tab w:val="left" w:pos="13740"/>
+        <w:tab w:val="left" w:pos="14656"/>
+      </w:tabs>
+      <w:spacing w:line="240" w:lineRule="auto"/>
+    </w:pPr>
+    <w:rPr>
+      <w:rFonts w:ascii="Courier New" w:hAnsi="Courier New" w:cs="Courier New"/>
+      <w:sz w:val="20"/>
+      <w:szCs w:val="20"/>
+    </w:rPr>
+  </w:style>
+  <w:style w:type="character" w:customStyle="1" w:styleId="HTMLPreformattedChar">
+    <w:name w:val="HTML Preformatted Char"/>
+    <w:basedOn w:val="DefaultParagraphFont"/>
+    <w:link w:val="HTMLPreformatted"/>
+    <w:uiPriority w:val="99"/>
+    <w:semiHidden/>
+    <w:rsid w:val="003273CB"/>
+    <w:rPr>
+      <w:rFonts w:ascii="Courier New" w:hAnsi="Courier New" w:cs="Courier New"/>
+      <w:sz w:val="20"/>
+      <w:szCs w:val="20"/>
+    </w:rPr>
+  </w:style>
+  <w:style w:type="character" w:customStyle="1" w:styleId="gnvwddmdd3b">
+    <w:name w:val="gnvwddmdd3b"/>
+    <w:basedOn w:val="DefaultParagraphFont"/>
+    <w:rsid w:val="003273CB"/>
+  </w:style>
 </w:styles>
 </file>
 
@@ -7910,19 +7233,6 @@
 </file>
 
 <file path=customXml/item1.xml><?xml version="1.0" encoding="utf-8"?>
-<?mso-contentType ?>
-<FormTemplates xmlns="http://schemas.microsoft.com/sharepoint/v3/contenttype/forms">
-  <Display>DocumentLibraryForm</Display>
-  <Edit>DocumentLibraryForm</Edit>
-  <New>DocumentLibraryForm</New>
-</FormTemplates>
-</file>
-
-<file path=customXml/item2.xml><?xml version="1.0" encoding="utf-8"?>
-<b:Sources xmlns:b="http://schemas.openxmlformats.org/officeDocument/2006/bibliography" xmlns="http://schemas.openxmlformats.org/officeDocument/2006/bibliography" SelectedStyle="\APASixthEditionOfficeOnline.xsl" StyleName="APA" Version="6"/>
-</file>
-
-<file path=customXml/item3.xml><?xml version="1.0" encoding="utf-8"?>
 <p:properties xmlns:p="http://schemas.microsoft.com/office/2006/metadata/properties" xmlns:xsi="http://www.w3.org/2001/XMLSchema-instance" xmlns:pc="http://schemas.microsoft.com/office/infopath/2007/PartnerControls">
   <documentManagement>
     <SharedWithUsers xmlns="002c2250-87b0-41a1-8a63-78dd733826aa">
@@ -7934,6 +7244,19 @@
     </SharedWithUsers>
   </documentManagement>
 </p:properties>
+</file>
+
+<file path=customXml/item2.xml><?xml version="1.0" encoding="utf-8"?>
+<b:Sources xmlns:b="http://schemas.openxmlformats.org/officeDocument/2006/bibliography" xmlns="http://schemas.openxmlformats.org/officeDocument/2006/bibliography" SelectedStyle="\APASixthEditionOfficeOnline.xsl" StyleName="APA" Version="6"/>
+</file>
+
+<file path=customXml/item3.xml><?xml version="1.0" encoding="utf-8"?>
+<?mso-contentType ?>
+<FormTemplates xmlns="http://schemas.microsoft.com/sharepoint/v3/contenttype/forms">
+  <Display>DocumentLibraryForm</Display>
+  <Edit>DocumentLibraryForm</Edit>
+  <New>DocumentLibraryForm</New>
+</FormTemplates>
 </file>
 
 <file path=customXml/item4.xml><?xml version="1.0" encoding="utf-8"?>
@@ -8085,9 +7408,11 @@
 </file>
 
 <file path=customXml/itemProps1.xml><?xml version="1.0" encoding="utf-8"?>
-<ds:datastoreItem xmlns:ds="http://schemas.openxmlformats.org/officeDocument/2006/customXml" ds:itemID="{2DDCF890-D642-4B94-BC70-9C7529F613D7}">
+<ds:datastoreItem xmlns:ds="http://schemas.openxmlformats.org/officeDocument/2006/customXml" ds:itemID="{F0B4656F-51F8-4972-AD41-49371F94FFCE}">
   <ds:schemaRefs>
-    <ds:schemaRef ds:uri="http://schemas.microsoft.com/sharepoint/v3/contenttype/forms"/>
+    <ds:schemaRef ds:uri="http://schemas.microsoft.com/office/2006/metadata/properties"/>
+    <ds:schemaRef ds:uri="http://schemas.microsoft.com/office/infopath/2007/PartnerControls"/>
+    <ds:schemaRef ds:uri="002c2250-87b0-41a1-8a63-78dd733826aa"/>
   </ds:schemaRefs>
 </ds:datastoreItem>
 </file>
@@ -8101,11 +7426,9 @@
 </file>
 
 <file path=customXml/itemProps3.xml><?xml version="1.0" encoding="utf-8"?>
-<ds:datastoreItem xmlns:ds="http://schemas.openxmlformats.org/officeDocument/2006/customXml" ds:itemID="{F0B4656F-51F8-4972-AD41-49371F94FFCE}">
+<ds:datastoreItem xmlns:ds="http://schemas.openxmlformats.org/officeDocument/2006/customXml" ds:itemID="{2DDCF890-D642-4B94-BC70-9C7529F613D7}">
   <ds:schemaRefs>
-    <ds:schemaRef ds:uri="http://schemas.microsoft.com/office/2006/metadata/properties"/>
-    <ds:schemaRef ds:uri="http://schemas.microsoft.com/office/infopath/2007/PartnerControls"/>
-    <ds:schemaRef ds:uri="002c2250-87b0-41a1-8a63-78dd733826aa"/>
+    <ds:schemaRef ds:uri="http://schemas.microsoft.com/sharepoint/v3/contenttype/forms"/>
   </ds:schemaRefs>
 </ds:datastoreItem>
 </file>

</xml_diff>

<commit_message>
writing Implementation Section of Proposal, Protocol update
</commit_message>
<xml_diff>
--- a/Coordination/Protocols/240305_Meeting Notes_02.docx
+++ b/Coordination/Protocols/240305_Meeting Notes_02.docx
@@ -258,8 +258,16 @@
               <w:rPr>
                 <w:b/>
               </w:rPr>
-              <w:t>-No</w:t>
-            </w:r>
+              <w:t>-</w:t>
+            </w:r>
+            <w:proofErr w:type="spellStart"/>
+            <w:r>
+              <w:rPr>
+                <w:b/>
+              </w:rPr>
+              <w:t>No</w:t>
+            </w:r>
+            <w:proofErr w:type="spellEnd"/>
             <w:r>
               <w:rPr>
                 <w:b/>
@@ -989,12 +997,14 @@
                 <w:b/>
               </w:rPr>
             </w:pPr>
+            <w:proofErr w:type="spellStart"/>
             <w:r>
               <w:rPr>
                 <w:b/>
               </w:rPr>
               <w:t>Participants</w:t>
             </w:r>
+            <w:proofErr w:type="spellEnd"/>
           </w:p>
         </w:tc>
         <w:tc>
@@ -1432,12 +1442,14 @@
                 <w:lang w:val="en-US"/>
               </w:rPr>
             </w:pPr>
+            <w:proofErr w:type="spellStart"/>
             <w:r>
               <w:rPr>
                 <w:lang w:val="en-US"/>
               </w:rPr>
               <w:t>Unibe</w:t>
             </w:r>
+            <w:proofErr w:type="spellEnd"/>
           </w:p>
         </w:tc>
         <w:tc>
@@ -2276,12 +2288,26 @@
               <w:rPr>
                 <w:lang w:val="en-GB"/>
               </w:rPr>
-              <w:t>Username for R server: patricia and same password as before</w:t>
-            </w:r>
+              <w:t xml:space="preserve">Username for R server: </w:t>
+            </w:r>
+            <w:proofErr w:type="spellStart"/>
             <w:r>
               <w:rPr>
                 <w:lang w:val="en-GB"/>
               </w:rPr>
+              <w:t>patricia</w:t>
+            </w:r>
+            <w:proofErr w:type="spellEnd"/>
+            <w:r>
+              <w:rPr>
+                <w:lang w:val="en-GB"/>
+              </w:rPr>
+              <w:t xml:space="preserve"> and same password as before</w:t>
+            </w:r>
+            <w:r>
+              <w:rPr>
+                <w:lang w:val="en-GB"/>
+              </w:rPr>
               <w:t xml:space="preserve">, </w:t>
             </w:r>
             <w:r>
@@ -2315,6 +2341,93 @@
               <w:t>/data/scratch/CMIP6ng/cmip6-ng/pr/day/native/</w:t>
             </w:r>
           </w:p>
+        </w:tc>
+        <w:tc>
+          <w:tcPr>
+            <w:tcW w:w="480" w:type="dxa"/>
+            <w:tcBorders>
+              <w:top w:val="nil"/>
+              <w:left w:val="single" w:sz="4" w:space="0" w:color="auto"/>
+              <w:bottom w:val="nil"/>
+              <w:right w:val="nil"/>
+            </w:tcBorders>
+            <w:shd w:val="clear" w:color="auto" w:fill="auto"/>
+            <w:tcMar>
+              <w:top w:w="57" w:type="dxa"/>
+              <w:left w:w="85" w:type="dxa"/>
+              <w:bottom w:w="57" w:type="dxa"/>
+              <w:right w:w="85" w:type="dxa"/>
+            </w:tcMar>
+          </w:tcPr>
+          <w:p>
+            <w:pPr>
+              <w:pStyle w:val="FormularZustndig"/>
+              <w:rPr>
+                <w:lang w:val="en-GB"/>
+              </w:rPr>
+            </w:pPr>
+          </w:p>
+        </w:tc>
+        <w:tc>
+          <w:tcPr>
+            <w:tcW w:w="522" w:type="dxa"/>
+            <w:tcBorders>
+              <w:top w:val="nil"/>
+              <w:left w:val="nil"/>
+              <w:bottom w:val="nil"/>
+              <w:right w:val="nil"/>
+            </w:tcBorders>
+          </w:tcPr>
+          <w:p>
+            <w:pPr>
+              <w:pStyle w:val="FormularZustndig"/>
+              <w:rPr>
+                <w:lang w:val="en-GB"/>
+              </w:rPr>
+            </w:pPr>
+          </w:p>
+        </w:tc>
+        <w:tc>
+          <w:tcPr>
+            <w:tcW w:w="791" w:type="dxa"/>
+            <w:tcBorders>
+              <w:top w:val="nil"/>
+              <w:left w:val="nil"/>
+              <w:bottom w:val="nil"/>
+              <w:right w:val="nil"/>
+            </w:tcBorders>
+            <w:shd w:val="clear" w:color="auto" w:fill="auto"/>
+            <w:tcMar>
+              <w:top w:w="57" w:type="dxa"/>
+              <w:left w:w="85" w:type="dxa"/>
+              <w:bottom w:w="57" w:type="dxa"/>
+            </w:tcMar>
+          </w:tcPr>
+          <w:p>
+            <w:pPr>
+              <w:pStyle w:val="FormularZustndig"/>
+              <w:rPr>
+                <w:lang w:val="en-GB"/>
+              </w:rPr>
+            </w:pPr>
+          </w:p>
+        </w:tc>
+      </w:tr>
+      <w:tr>
+        <w:tc>
+          <w:tcPr>
+            <w:tcW w:w="7619" w:type="dxa"/>
+            <w:tcBorders>
+              <w:top w:val="nil"/>
+              <w:left w:val="nil"/>
+              <w:bottom w:val="nil"/>
+              <w:right w:val="single" w:sz="4" w:space="0" w:color="auto"/>
+            </w:tcBorders>
+            <w:shd w:val="clear" w:color="auto" w:fill="auto"/>
+            <w:tcMar>
+              <w:right w:w="170" w:type="dxa"/>
+            </w:tcMar>
+          </w:tcPr>
           <w:p>
             <w:pPr>
               <w:pStyle w:val="Fliesstext"/>
@@ -2328,11 +2441,106 @@
             </w:pPr>
             <w:r>
               <w:rPr>
+                <w:b/>
+                <w:bCs/>
                 <w:lang w:val="en-GB"/>
               </w:rPr>
-              <w:t>Next steps: first plot of some data</w:t>
-            </w:r>
-          </w:p>
+              <w:t>Next important steps:</w:t>
+            </w:r>
+            <w:r>
+              <w:rPr>
+                <w:lang w:val="en-GB"/>
+              </w:rPr>
+              <w:t xml:space="preserve"> Decide on the variables. Which variables should we take? Download additional? What if one variable just at daily resolution and another just at monthly resolution?</w:t>
+            </w:r>
+          </w:p>
+        </w:tc>
+        <w:tc>
+          <w:tcPr>
+            <w:tcW w:w="480" w:type="dxa"/>
+            <w:tcBorders>
+              <w:top w:val="nil"/>
+              <w:left w:val="single" w:sz="4" w:space="0" w:color="auto"/>
+              <w:bottom w:val="nil"/>
+              <w:right w:val="nil"/>
+            </w:tcBorders>
+            <w:shd w:val="clear" w:color="auto" w:fill="auto"/>
+            <w:tcMar>
+              <w:top w:w="57" w:type="dxa"/>
+              <w:left w:w="85" w:type="dxa"/>
+              <w:bottom w:w="57" w:type="dxa"/>
+              <w:right w:w="85" w:type="dxa"/>
+            </w:tcMar>
+          </w:tcPr>
+          <w:p>
+            <w:pPr>
+              <w:pStyle w:val="FormularZustndig"/>
+              <w:rPr>
+                <w:lang w:val="en-GB"/>
+              </w:rPr>
+            </w:pPr>
+          </w:p>
+        </w:tc>
+        <w:tc>
+          <w:tcPr>
+            <w:tcW w:w="522" w:type="dxa"/>
+            <w:tcBorders>
+              <w:top w:val="nil"/>
+              <w:left w:val="nil"/>
+              <w:bottom w:val="nil"/>
+              <w:right w:val="nil"/>
+            </w:tcBorders>
+          </w:tcPr>
+          <w:p>
+            <w:pPr>
+              <w:pStyle w:val="FormularZustndig"/>
+              <w:rPr>
+                <w:lang w:val="en-GB"/>
+              </w:rPr>
+            </w:pPr>
+          </w:p>
+        </w:tc>
+        <w:tc>
+          <w:tcPr>
+            <w:tcW w:w="791" w:type="dxa"/>
+            <w:tcBorders>
+              <w:top w:val="nil"/>
+              <w:left w:val="nil"/>
+              <w:bottom w:val="nil"/>
+              <w:right w:val="nil"/>
+            </w:tcBorders>
+            <w:shd w:val="clear" w:color="auto" w:fill="auto"/>
+            <w:tcMar>
+              <w:top w:w="57" w:type="dxa"/>
+              <w:left w:w="85" w:type="dxa"/>
+              <w:bottom w:w="57" w:type="dxa"/>
+            </w:tcMar>
+          </w:tcPr>
+          <w:p>
+            <w:pPr>
+              <w:pStyle w:val="FormularZustndig"/>
+              <w:rPr>
+                <w:lang w:val="en-GB"/>
+              </w:rPr>
+            </w:pPr>
+          </w:p>
+        </w:tc>
+      </w:tr>
+      <w:tr>
+        <w:tc>
+          <w:tcPr>
+            <w:tcW w:w="7619" w:type="dxa"/>
+            <w:tcBorders>
+              <w:top w:val="nil"/>
+              <w:left w:val="nil"/>
+              <w:bottom w:val="nil"/>
+              <w:right w:val="single" w:sz="4" w:space="0" w:color="auto"/>
+            </w:tcBorders>
+            <w:shd w:val="clear" w:color="auto" w:fill="auto"/>
+            <w:tcMar>
+              <w:right w:w="170" w:type="dxa"/>
+            </w:tcMar>
+          </w:tcPr>
           <w:p>
             <w:pPr>
               <w:pStyle w:val="Fliesstext"/>
@@ -2348,15 +2556,96 @@
               <w:rPr>
                 <w:lang w:val="en-GB"/>
               </w:rPr>
-              <w:t>What grid should I use?</w:t>
-            </w:r>
-            <w:r>
+              <w:t>I will not be able to put the data in the repository. Is that bad? How will it be a reproducible workflow?</w:t>
+            </w:r>
+          </w:p>
+        </w:tc>
+        <w:tc>
+          <w:tcPr>
+            <w:tcW w:w="480" w:type="dxa"/>
+            <w:tcBorders>
+              <w:top w:val="nil"/>
+              <w:left w:val="single" w:sz="4" w:space="0" w:color="auto"/>
+              <w:bottom w:val="nil"/>
+              <w:right w:val="nil"/>
+            </w:tcBorders>
+            <w:shd w:val="clear" w:color="auto" w:fill="auto"/>
+            <w:tcMar>
+              <w:top w:w="57" w:type="dxa"/>
+              <w:left w:w="85" w:type="dxa"/>
+              <w:bottom w:w="57" w:type="dxa"/>
+              <w:right w:w="85" w:type="dxa"/>
+            </w:tcMar>
+          </w:tcPr>
+          <w:p>
+            <w:pPr>
+              <w:pStyle w:val="FormularZustndig"/>
               <w:rPr>
                 <w:lang w:val="en-GB"/>
               </w:rPr>
-              <w:t xml:space="preserve"> Native?</w:t>
-            </w:r>
-          </w:p>
+            </w:pPr>
+          </w:p>
+        </w:tc>
+        <w:tc>
+          <w:tcPr>
+            <w:tcW w:w="522" w:type="dxa"/>
+            <w:tcBorders>
+              <w:top w:val="nil"/>
+              <w:left w:val="nil"/>
+              <w:bottom w:val="nil"/>
+              <w:right w:val="nil"/>
+            </w:tcBorders>
+          </w:tcPr>
+          <w:p>
+            <w:pPr>
+              <w:pStyle w:val="FormularZustndig"/>
+              <w:rPr>
+                <w:lang w:val="en-GB"/>
+              </w:rPr>
+            </w:pPr>
+          </w:p>
+        </w:tc>
+        <w:tc>
+          <w:tcPr>
+            <w:tcW w:w="791" w:type="dxa"/>
+            <w:tcBorders>
+              <w:top w:val="nil"/>
+              <w:left w:val="nil"/>
+              <w:bottom w:val="nil"/>
+              <w:right w:val="nil"/>
+            </w:tcBorders>
+            <w:shd w:val="clear" w:color="auto" w:fill="auto"/>
+            <w:tcMar>
+              <w:top w:w="57" w:type="dxa"/>
+              <w:left w:w="85" w:type="dxa"/>
+              <w:bottom w:w="57" w:type="dxa"/>
+            </w:tcMar>
+          </w:tcPr>
+          <w:p>
+            <w:pPr>
+              <w:pStyle w:val="FormularZustndig"/>
+              <w:rPr>
+                <w:lang w:val="en-GB"/>
+              </w:rPr>
+            </w:pPr>
+          </w:p>
+        </w:tc>
+      </w:tr>
+      <w:tr>
+        <w:tc>
+          <w:tcPr>
+            <w:tcW w:w="7619" w:type="dxa"/>
+            <w:tcBorders>
+              <w:top w:val="nil"/>
+              <w:left w:val="nil"/>
+              <w:bottom w:val="nil"/>
+              <w:right w:val="single" w:sz="4" w:space="0" w:color="auto"/>
+            </w:tcBorders>
+            <w:shd w:val="clear" w:color="auto" w:fill="auto"/>
+            <w:tcMar>
+              <w:right w:w="170" w:type="dxa"/>
+            </w:tcMar>
+          </w:tcPr>
           <w:p>
             <w:pPr>
               <w:pStyle w:val="Fliesstext"/>
@@ -2372,9 +2661,211 @@
               <w:rPr>
                 <w:lang w:val="en-GB"/>
               </w:rPr>
-              <w:t>What does zos stand for?</w:t>
-            </w:r>
-          </w:p>
+              <w:t xml:space="preserve">Readme on </w:t>
+            </w:r>
+            <w:proofErr w:type="spellStart"/>
+            <w:r>
+              <w:rPr>
+                <w:lang w:val="en-GB"/>
+              </w:rPr>
+              <w:t>infos</w:t>
+            </w:r>
+            <w:proofErr w:type="spellEnd"/>
+            <w:r>
+              <w:rPr>
+                <w:lang w:val="en-GB"/>
+              </w:rPr>
+              <w:t xml:space="preserve"> about data download needed in the repo? I put it under data raw although it’s not the actual data</w:t>
+            </w:r>
+          </w:p>
+        </w:tc>
+        <w:tc>
+          <w:tcPr>
+            <w:tcW w:w="480" w:type="dxa"/>
+            <w:tcBorders>
+              <w:top w:val="nil"/>
+              <w:left w:val="single" w:sz="4" w:space="0" w:color="auto"/>
+              <w:bottom w:val="nil"/>
+              <w:right w:val="nil"/>
+            </w:tcBorders>
+            <w:shd w:val="clear" w:color="auto" w:fill="auto"/>
+            <w:tcMar>
+              <w:top w:w="57" w:type="dxa"/>
+              <w:left w:w="85" w:type="dxa"/>
+              <w:bottom w:w="57" w:type="dxa"/>
+              <w:right w:w="85" w:type="dxa"/>
+            </w:tcMar>
+          </w:tcPr>
+          <w:p>
+            <w:pPr>
+              <w:pStyle w:val="FormularZustndig"/>
+              <w:rPr>
+                <w:lang w:val="en-GB"/>
+              </w:rPr>
+            </w:pPr>
+          </w:p>
+        </w:tc>
+        <w:tc>
+          <w:tcPr>
+            <w:tcW w:w="522" w:type="dxa"/>
+            <w:tcBorders>
+              <w:top w:val="nil"/>
+              <w:left w:val="nil"/>
+              <w:bottom w:val="nil"/>
+              <w:right w:val="nil"/>
+            </w:tcBorders>
+          </w:tcPr>
+          <w:p>
+            <w:pPr>
+              <w:pStyle w:val="FormularZustndig"/>
+              <w:rPr>
+                <w:lang w:val="en-GB"/>
+              </w:rPr>
+            </w:pPr>
+          </w:p>
+        </w:tc>
+        <w:tc>
+          <w:tcPr>
+            <w:tcW w:w="791" w:type="dxa"/>
+            <w:tcBorders>
+              <w:top w:val="nil"/>
+              <w:left w:val="nil"/>
+              <w:bottom w:val="nil"/>
+              <w:right w:val="nil"/>
+            </w:tcBorders>
+            <w:shd w:val="clear" w:color="auto" w:fill="auto"/>
+            <w:tcMar>
+              <w:top w:w="57" w:type="dxa"/>
+              <w:left w:w="85" w:type="dxa"/>
+              <w:bottom w:w="57" w:type="dxa"/>
+            </w:tcMar>
+          </w:tcPr>
+          <w:p>
+            <w:pPr>
+              <w:pStyle w:val="FormularZustndig"/>
+              <w:rPr>
+                <w:lang w:val="en-GB"/>
+              </w:rPr>
+            </w:pPr>
+          </w:p>
+        </w:tc>
+      </w:tr>
+      <w:tr>
+        <w:tc>
+          <w:tcPr>
+            <w:tcW w:w="7619" w:type="dxa"/>
+            <w:tcBorders>
+              <w:top w:val="nil"/>
+              <w:left w:val="nil"/>
+              <w:bottom w:val="nil"/>
+              <w:right w:val="single" w:sz="4" w:space="0" w:color="auto"/>
+            </w:tcBorders>
+            <w:shd w:val="clear" w:color="auto" w:fill="auto"/>
+            <w:tcMar>
+              <w:right w:w="170" w:type="dxa"/>
+            </w:tcMar>
+          </w:tcPr>
+          <w:p>
+            <w:pPr>
+              <w:pStyle w:val="Heading1"/>
+              <w:rPr>
+                <w:lang w:val="en-GB"/>
+              </w:rPr>
+            </w:pPr>
+            <w:r>
+              <w:rPr>
+                <w:lang w:val="en-US"/>
+              </w:rPr>
+              <w:t>Proposal</w:t>
+            </w:r>
+          </w:p>
+        </w:tc>
+        <w:tc>
+          <w:tcPr>
+            <w:tcW w:w="480" w:type="dxa"/>
+            <w:tcBorders>
+              <w:top w:val="nil"/>
+              <w:left w:val="single" w:sz="4" w:space="0" w:color="auto"/>
+              <w:bottom w:val="nil"/>
+              <w:right w:val="nil"/>
+            </w:tcBorders>
+            <w:shd w:val="clear" w:color="auto" w:fill="auto"/>
+            <w:tcMar>
+              <w:top w:w="57" w:type="dxa"/>
+              <w:left w:w="85" w:type="dxa"/>
+              <w:bottom w:w="57" w:type="dxa"/>
+              <w:right w:w="85" w:type="dxa"/>
+            </w:tcMar>
+          </w:tcPr>
+          <w:p>
+            <w:pPr>
+              <w:pStyle w:val="FormularZustndig"/>
+              <w:rPr>
+                <w:lang w:val="en-GB"/>
+              </w:rPr>
+            </w:pPr>
+          </w:p>
+        </w:tc>
+        <w:tc>
+          <w:tcPr>
+            <w:tcW w:w="522" w:type="dxa"/>
+            <w:tcBorders>
+              <w:top w:val="nil"/>
+              <w:left w:val="nil"/>
+              <w:bottom w:val="nil"/>
+              <w:right w:val="nil"/>
+            </w:tcBorders>
+          </w:tcPr>
+          <w:p>
+            <w:pPr>
+              <w:pStyle w:val="FormularZustndig"/>
+              <w:rPr>
+                <w:lang w:val="en-GB"/>
+              </w:rPr>
+            </w:pPr>
+          </w:p>
+        </w:tc>
+        <w:tc>
+          <w:tcPr>
+            <w:tcW w:w="791" w:type="dxa"/>
+            <w:tcBorders>
+              <w:top w:val="nil"/>
+              <w:left w:val="nil"/>
+              <w:bottom w:val="nil"/>
+              <w:right w:val="nil"/>
+            </w:tcBorders>
+            <w:shd w:val="clear" w:color="auto" w:fill="auto"/>
+            <w:tcMar>
+              <w:top w:w="57" w:type="dxa"/>
+              <w:left w:w="85" w:type="dxa"/>
+              <w:bottom w:w="57" w:type="dxa"/>
+            </w:tcMar>
+          </w:tcPr>
+          <w:p>
+            <w:pPr>
+              <w:pStyle w:val="FormularZustndig"/>
+              <w:rPr>
+                <w:lang w:val="en-GB"/>
+              </w:rPr>
+            </w:pPr>
+          </w:p>
+        </w:tc>
+      </w:tr>
+      <w:tr>
+        <w:tc>
+          <w:tcPr>
+            <w:tcW w:w="7619" w:type="dxa"/>
+            <w:tcBorders>
+              <w:top w:val="nil"/>
+              <w:left w:val="nil"/>
+              <w:bottom w:val="nil"/>
+              <w:right w:val="single" w:sz="4" w:space="0" w:color="auto"/>
+            </w:tcBorders>
+            <w:shd w:val="clear" w:color="auto" w:fill="auto"/>
+            <w:tcMar>
+              <w:right w:w="170" w:type="dxa"/>
+            </w:tcMar>
+          </w:tcPr>
           <w:p>
             <w:pPr>
               <w:pStyle w:val="Fliesstext"/>
@@ -2383,16 +2874,115 @@
                 <w:numId w:val="7"/>
               </w:numPr>
               <w:rPr>
-                <w:lang w:val="en-GB"/>
-              </w:rPr>
-            </w:pPr>
-            <w:r>
-              <w:rPr>
-                <w:lang w:val="en-GB"/>
-              </w:rPr>
-              <w:t>I will not be able to put the data in the repository. Is that bad? How will it be a reproducible workflow?</w:t>
-            </w:r>
-          </w:p>
+                <w:lang w:val="en-US"/>
+              </w:rPr>
+            </w:pPr>
+            <w:r>
+              <w:rPr>
+                <w:lang w:val="en-US"/>
+              </w:rPr>
+              <w:t xml:space="preserve">What exact Methods will I use to do </w:t>
+            </w:r>
+            <w:r>
+              <w:rPr>
+                <w:lang w:val="en-US"/>
+              </w:rPr>
+              <w:t>what Analysis especially?</w:t>
+            </w:r>
+            <w:r>
+              <w:rPr>
+                <w:lang w:val="en-US"/>
+              </w:rPr>
+              <w:t xml:space="preserve"> Could it be a possibility to compare my outputs with the outputs you had with your data?</w:t>
+            </w:r>
+          </w:p>
+        </w:tc>
+        <w:tc>
+          <w:tcPr>
+            <w:tcW w:w="480" w:type="dxa"/>
+            <w:tcBorders>
+              <w:top w:val="nil"/>
+              <w:left w:val="single" w:sz="4" w:space="0" w:color="auto"/>
+              <w:bottom w:val="nil"/>
+              <w:right w:val="nil"/>
+            </w:tcBorders>
+            <w:shd w:val="clear" w:color="auto" w:fill="auto"/>
+            <w:tcMar>
+              <w:top w:w="57" w:type="dxa"/>
+              <w:left w:w="85" w:type="dxa"/>
+              <w:bottom w:w="57" w:type="dxa"/>
+              <w:right w:w="85" w:type="dxa"/>
+            </w:tcMar>
+          </w:tcPr>
+          <w:p>
+            <w:pPr>
+              <w:pStyle w:val="FormularZustndig"/>
+              <w:rPr>
+                <w:lang w:val="en-US"/>
+              </w:rPr>
+            </w:pPr>
+          </w:p>
+        </w:tc>
+        <w:tc>
+          <w:tcPr>
+            <w:tcW w:w="522" w:type="dxa"/>
+            <w:tcBorders>
+              <w:top w:val="nil"/>
+              <w:left w:val="nil"/>
+              <w:bottom w:val="nil"/>
+              <w:right w:val="nil"/>
+            </w:tcBorders>
+          </w:tcPr>
+          <w:p>
+            <w:pPr>
+              <w:pStyle w:val="FormularZustndig"/>
+              <w:rPr>
+                <w:lang w:val="en-US"/>
+              </w:rPr>
+            </w:pPr>
+          </w:p>
+        </w:tc>
+        <w:tc>
+          <w:tcPr>
+            <w:tcW w:w="791" w:type="dxa"/>
+            <w:tcBorders>
+              <w:top w:val="nil"/>
+              <w:left w:val="nil"/>
+              <w:bottom w:val="nil"/>
+              <w:right w:val="nil"/>
+            </w:tcBorders>
+            <w:shd w:val="clear" w:color="auto" w:fill="auto"/>
+            <w:tcMar>
+              <w:top w:w="57" w:type="dxa"/>
+              <w:left w:w="85" w:type="dxa"/>
+              <w:bottom w:w="57" w:type="dxa"/>
+            </w:tcMar>
+          </w:tcPr>
+          <w:p>
+            <w:pPr>
+              <w:pStyle w:val="FormularZustndig"/>
+              <w:rPr>
+                <w:lang w:val="en-US"/>
+              </w:rPr>
+            </w:pPr>
+          </w:p>
+        </w:tc>
+      </w:tr>
+      <w:tr>
+        <w:tc>
+          <w:tcPr>
+            <w:tcW w:w="7619" w:type="dxa"/>
+            <w:tcBorders>
+              <w:top w:val="nil"/>
+              <w:left w:val="nil"/>
+              <w:bottom w:val="nil"/>
+              <w:right w:val="single" w:sz="4" w:space="0" w:color="auto"/>
+            </w:tcBorders>
+            <w:shd w:val="clear" w:color="auto" w:fill="auto"/>
+            <w:tcMar>
+              <w:right w:w="170" w:type="dxa"/>
+            </w:tcMar>
+          </w:tcPr>
           <w:p>
             <w:pPr>
               <w:pStyle w:val="Fliesstext"/>
@@ -2401,14 +2991,28 @@
                 <w:numId w:val="7"/>
               </w:numPr>
               <w:rPr>
-                <w:lang w:val="en-GB"/>
-              </w:rPr>
-            </w:pPr>
-            <w:r>
-              <w:rPr>
-                <w:lang w:val="en-GB"/>
-              </w:rPr>
-              <w:t>Readme on infos about data download where put in my repo? I put it under data raw although it’s not the actual data</w:t>
+                <w:lang w:val="en-US"/>
+              </w:rPr>
+            </w:pPr>
+            <w:r>
+              <w:rPr>
+                <w:lang w:val="en-US"/>
+              </w:rPr>
+              <w:t xml:space="preserve">Implementation-Section: describe the </w:t>
+            </w:r>
+            <w:proofErr w:type="spellStart"/>
+            <w:r>
+              <w:rPr>
+                <w:lang w:val="en-US"/>
+              </w:rPr>
+              <w:t>cwd</w:t>
+            </w:r>
+            <w:proofErr w:type="spellEnd"/>
+            <w:r>
+              <w:rPr>
+                <w:lang w:val="en-US"/>
+              </w:rPr>
+              <w:t>-Algorithm?</w:t>
             </w:r>
           </w:p>
         </w:tc>
@@ -2433,7 +3037,7 @@
             <w:pPr>
               <w:pStyle w:val="FormularZustndig"/>
               <w:rPr>
-                <w:lang w:val="en-GB"/>
+                <w:lang w:val="en-US"/>
               </w:rPr>
             </w:pPr>
           </w:p>
@@ -2452,7 +3056,7 @@
             <w:pPr>
               <w:pStyle w:val="FormularZustndig"/>
               <w:rPr>
-                <w:lang w:val="en-GB"/>
+                <w:lang w:val="en-US"/>
               </w:rPr>
             </w:pPr>
           </w:p>
@@ -2477,108 +3081,7 @@
             <w:pPr>
               <w:pStyle w:val="FormularZustndig"/>
               <w:rPr>
-                <w:lang w:val="en-GB"/>
-              </w:rPr>
-            </w:pPr>
-          </w:p>
-        </w:tc>
-      </w:tr>
-      <w:tr>
-        <w:tc>
-          <w:tcPr>
-            <w:tcW w:w="7619" w:type="dxa"/>
-            <w:tcBorders>
-              <w:top w:val="nil"/>
-              <w:left w:val="nil"/>
-              <w:bottom w:val="nil"/>
-              <w:right w:val="single" w:sz="4" w:space="0" w:color="auto"/>
-            </w:tcBorders>
-            <w:shd w:val="clear" w:color="auto" w:fill="auto"/>
-            <w:tcMar>
-              <w:right w:w="170" w:type="dxa"/>
-            </w:tcMar>
-          </w:tcPr>
-          <w:p>
-            <w:pPr>
-              <w:pStyle w:val="Heading1"/>
-              <w:rPr>
-                <w:lang w:val="en-GB"/>
-              </w:rPr>
-            </w:pPr>
-            <w:r>
-              <w:rPr>
-                <w:lang w:val="en-US"/>
-              </w:rPr>
-              <w:t>Proposal</w:t>
-            </w:r>
-          </w:p>
-        </w:tc>
-        <w:tc>
-          <w:tcPr>
-            <w:tcW w:w="480" w:type="dxa"/>
-            <w:tcBorders>
-              <w:top w:val="nil"/>
-              <w:left w:val="single" w:sz="4" w:space="0" w:color="auto"/>
-              <w:bottom w:val="nil"/>
-              <w:right w:val="nil"/>
-            </w:tcBorders>
-            <w:shd w:val="clear" w:color="auto" w:fill="auto"/>
-            <w:tcMar>
-              <w:top w:w="57" w:type="dxa"/>
-              <w:left w:w="85" w:type="dxa"/>
-              <w:bottom w:w="57" w:type="dxa"/>
-              <w:right w:w="85" w:type="dxa"/>
-            </w:tcMar>
-          </w:tcPr>
-          <w:p>
-            <w:pPr>
-              <w:pStyle w:val="FormularZustndig"/>
-              <w:rPr>
-                <w:lang w:val="en-GB"/>
-              </w:rPr>
-            </w:pPr>
-          </w:p>
-        </w:tc>
-        <w:tc>
-          <w:tcPr>
-            <w:tcW w:w="522" w:type="dxa"/>
-            <w:tcBorders>
-              <w:top w:val="nil"/>
-              <w:left w:val="nil"/>
-              <w:bottom w:val="nil"/>
-              <w:right w:val="nil"/>
-            </w:tcBorders>
-          </w:tcPr>
-          <w:p>
-            <w:pPr>
-              <w:pStyle w:val="FormularZustndig"/>
-              <w:rPr>
-                <w:lang w:val="en-GB"/>
-              </w:rPr>
-            </w:pPr>
-          </w:p>
-        </w:tc>
-        <w:tc>
-          <w:tcPr>
-            <w:tcW w:w="791" w:type="dxa"/>
-            <w:tcBorders>
-              <w:top w:val="nil"/>
-              <w:left w:val="nil"/>
-              <w:bottom w:val="nil"/>
-              <w:right w:val="nil"/>
-            </w:tcBorders>
-            <w:shd w:val="clear" w:color="auto" w:fill="auto"/>
-            <w:tcMar>
-              <w:top w:w="57" w:type="dxa"/>
-              <w:left w:w="85" w:type="dxa"/>
-              <w:bottom w:w="57" w:type="dxa"/>
-            </w:tcMar>
-          </w:tcPr>
-          <w:p>
-            <w:pPr>
-              <w:pStyle w:val="FormularZustndig"/>
-              <w:rPr>
-                <w:lang w:val="en-GB"/>
+                <w:lang w:val="en-US"/>
               </w:rPr>
             </w:pPr>
           </w:p>
@@ -2614,21 +3117,110 @@
               <w:rPr>
                 <w:lang w:val="en-US"/>
               </w:rPr>
-              <w:t xml:space="preserve">What exact Methods will I use to do </w:t>
-            </w:r>
-            <w:r>
-              <w:rPr>
-                <w:lang w:val="en-US"/>
-              </w:rPr>
-              <w:t>what Analysis especially?</w:t>
-            </w:r>
-            <w:r>
-              <w:rPr>
-                <w:lang w:val="en-US"/>
-              </w:rPr>
-              <w:t xml:space="preserve"> Could it be a possibility to compare my outputs with the outputs you had with your data?</w:t>
-            </w:r>
-          </w:p>
+              <w:t xml:space="preserve">Background and Motivation I just took the information provided in the thesis-theme overview. Do you </w:t>
+            </w:r>
+            <w:proofErr w:type="spellStart"/>
+            <w:r>
+              <w:rPr>
+                <w:lang w:val="en-US"/>
+              </w:rPr>
+              <w:t>excpect</w:t>
+            </w:r>
+            <w:proofErr w:type="spellEnd"/>
+            <w:r>
+              <w:rPr>
+                <w:lang w:val="en-US"/>
+              </w:rPr>
+              <w:t xml:space="preserve"> more there?</w:t>
+            </w:r>
+          </w:p>
+        </w:tc>
+        <w:tc>
+          <w:tcPr>
+            <w:tcW w:w="480" w:type="dxa"/>
+            <w:tcBorders>
+              <w:top w:val="nil"/>
+              <w:left w:val="single" w:sz="4" w:space="0" w:color="auto"/>
+              <w:bottom w:val="nil"/>
+              <w:right w:val="nil"/>
+            </w:tcBorders>
+            <w:shd w:val="clear" w:color="auto" w:fill="auto"/>
+            <w:tcMar>
+              <w:top w:w="57" w:type="dxa"/>
+              <w:left w:w="85" w:type="dxa"/>
+              <w:bottom w:w="57" w:type="dxa"/>
+              <w:right w:w="85" w:type="dxa"/>
+            </w:tcMar>
+          </w:tcPr>
+          <w:p>
+            <w:pPr>
+              <w:pStyle w:val="FormularZustndig"/>
+              <w:rPr>
+                <w:lang w:val="en-US"/>
+              </w:rPr>
+            </w:pPr>
+          </w:p>
+        </w:tc>
+        <w:tc>
+          <w:tcPr>
+            <w:tcW w:w="522" w:type="dxa"/>
+            <w:tcBorders>
+              <w:top w:val="nil"/>
+              <w:left w:val="nil"/>
+              <w:bottom w:val="nil"/>
+              <w:right w:val="nil"/>
+            </w:tcBorders>
+          </w:tcPr>
+          <w:p>
+            <w:pPr>
+              <w:pStyle w:val="FormularZustndig"/>
+              <w:rPr>
+                <w:lang w:val="en-US"/>
+              </w:rPr>
+            </w:pPr>
+          </w:p>
+        </w:tc>
+        <w:tc>
+          <w:tcPr>
+            <w:tcW w:w="791" w:type="dxa"/>
+            <w:tcBorders>
+              <w:top w:val="nil"/>
+              <w:left w:val="nil"/>
+              <w:bottom w:val="nil"/>
+              <w:right w:val="nil"/>
+            </w:tcBorders>
+            <w:shd w:val="clear" w:color="auto" w:fill="auto"/>
+            <w:tcMar>
+              <w:top w:w="57" w:type="dxa"/>
+              <w:left w:w="85" w:type="dxa"/>
+              <w:bottom w:w="57" w:type="dxa"/>
+            </w:tcMar>
+          </w:tcPr>
+          <w:p>
+            <w:pPr>
+              <w:pStyle w:val="FormularZustndig"/>
+              <w:rPr>
+                <w:lang w:val="en-US"/>
+              </w:rPr>
+            </w:pPr>
+          </w:p>
+        </w:tc>
+      </w:tr>
+      <w:tr>
+        <w:tc>
+          <w:tcPr>
+            <w:tcW w:w="7619" w:type="dxa"/>
+            <w:tcBorders>
+              <w:top w:val="nil"/>
+              <w:left w:val="nil"/>
+              <w:bottom w:val="nil"/>
+              <w:right w:val="single" w:sz="4" w:space="0" w:color="auto"/>
+            </w:tcBorders>
+            <w:shd w:val="clear" w:color="auto" w:fill="auto"/>
+            <w:tcMar>
+              <w:right w:w="170" w:type="dxa"/>
+            </w:tcMar>
+          </w:tcPr>
           <w:p>
             <w:pPr>
               <w:pStyle w:val="Fliesstext"/>
@@ -2644,9 +3236,211 @@
               <w:rPr>
                 <w:lang w:val="en-US"/>
               </w:rPr>
-              <w:t>Implementation-Section: describe the cwd-Algorithm?</w:t>
-            </w:r>
-          </w:p>
+              <w:t xml:space="preserve">Impact: What impact will my thesis have? The </w:t>
+            </w:r>
+            <w:proofErr w:type="spellStart"/>
+            <w:r>
+              <w:rPr>
+                <w:lang w:val="en-US"/>
+              </w:rPr>
+              <w:t>cwd</w:t>
+            </w:r>
+            <w:proofErr w:type="spellEnd"/>
+            <w:r>
+              <w:rPr>
+                <w:lang w:val="en-US"/>
+              </w:rPr>
+              <w:t>-algorithm is just fed with new data.</w:t>
+            </w:r>
+          </w:p>
+        </w:tc>
+        <w:tc>
+          <w:tcPr>
+            <w:tcW w:w="480" w:type="dxa"/>
+            <w:tcBorders>
+              <w:top w:val="nil"/>
+              <w:left w:val="single" w:sz="4" w:space="0" w:color="auto"/>
+              <w:bottom w:val="nil"/>
+              <w:right w:val="nil"/>
+            </w:tcBorders>
+            <w:shd w:val="clear" w:color="auto" w:fill="auto"/>
+            <w:tcMar>
+              <w:top w:w="57" w:type="dxa"/>
+              <w:left w:w="85" w:type="dxa"/>
+              <w:bottom w:w="57" w:type="dxa"/>
+              <w:right w:w="85" w:type="dxa"/>
+            </w:tcMar>
+          </w:tcPr>
+          <w:p>
+            <w:pPr>
+              <w:pStyle w:val="FormularZustndig"/>
+              <w:rPr>
+                <w:lang w:val="en-US"/>
+              </w:rPr>
+            </w:pPr>
+          </w:p>
+        </w:tc>
+        <w:tc>
+          <w:tcPr>
+            <w:tcW w:w="522" w:type="dxa"/>
+            <w:tcBorders>
+              <w:top w:val="nil"/>
+              <w:left w:val="nil"/>
+              <w:bottom w:val="nil"/>
+              <w:right w:val="nil"/>
+            </w:tcBorders>
+          </w:tcPr>
+          <w:p>
+            <w:pPr>
+              <w:pStyle w:val="FormularZustndig"/>
+              <w:rPr>
+                <w:lang w:val="en-US"/>
+              </w:rPr>
+            </w:pPr>
+          </w:p>
+        </w:tc>
+        <w:tc>
+          <w:tcPr>
+            <w:tcW w:w="791" w:type="dxa"/>
+            <w:tcBorders>
+              <w:top w:val="nil"/>
+              <w:left w:val="nil"/>
+              <w:bottom w:val="nil"/>
+              <w:right w:val="nil"/>
+            </w:tcBorders>
+            <w:shd w:val="clear" w:color="auto" w:fill="auto"/>
+            <w:tcMar>
+              <w:top w:w="57" w:type="dxa"/>
+              <w:left w:w="85" w:type="dxa"/>
+              <w:bottom w:w="57" w:type="dxa"/>
+            </w:tcMar>
+          </w:tcPr>
+          <w:p>
+            <w:pPr>
+              <w:pStyle w:val="FormularZustndig"/>
+              <w:rPr>
+                <w:lang w:val="en-US"/>
+              </w:rPr>
+            </w:pPr>
+          </w:p>
+        </w:tc>
+      </w:tr>
+      <w:tr>
+        <w:tc>
+          <w:tcPr>
+            <w:tcW w:w="7619" w:type="dxa"/>
+            <w:tcBorders>
+              <w:top w:val="nil"/>
+              <w:left w:val="nil"/>
+              <w:bottom w:val="nil"/>
+              <w:right w:val="single" w:sz="4" w:space="0" w:color="auto"/>
+            </w:tcBorders>
+            <w:shd w:val="clear" w:color="auto" w:fill="auto"/>
+            <w:tcMar>
+              <w:right w:w="170" w:type="dxa"/>
+            </w:tcMar>
+          </w:tcPr>
+          <w:p>
+            <w:pPr>
+              <w:pStyle w:val="Heading1"/>
+              <w:rPr>
+                <w:lang w:val="en-US"/>
+              </w:rPr>
+            </w:pPr>
+            <w:r>
+              <w:rPr>
+                <w:lang w:val="en-US"/>
+              </w:rPr>
+              <w:t>Admin</w:t>
+            </w:r>
+          </w:p>
+        </w:tc>
+        <w:tc>
+          <w:tcPr>
+            <w:tcW w:w="480" w:type="dxa"/>
+            <w:tcBorders>
+              <w:top w:val="nil"/>
+              <w:left w:val="single" w:sz="4" w:space="0" w:color="auto"/>
+              <w:bottom w:val="nil"/>
+              <w:right w:val="nil"/>
+            </w:tcBorders>
+            <w:shd w:val="clear" w:color="auto" w:fill="auto"/>
+            <w:tcMar>
+              <w:top w:w="57" w:type="dxa"/>
+              <w:left w:w="85" w:type="dxa"/>
+              <w:bottom w:w="57" w:type="dxa"/>
+              <w:right w:w="85" w:type="dxa"/>
+            </w:tcMar>
+          </w:tcPr>
+          <w:p>
+            <w:pPr>
+              <w:pStyle w:val="FormularZustndig"/>
+              <w:rPr>
+                <w:lang w:val="en-GB"/>
+              </w:rPr>
+            </w:pPr>
+          </w:p>
+        </w:tc>
+        <w:tc>
+          <w:tcPr>
+            <w:tcW w:w="522" w:type="dxa"/>
+            <w:tcBorders>
+              <w:top w:val="nil"/>
+              <w:left w:val="nil"/>
+              <w:bottom w:val="nil"/>
+              <w:right w:val="nil"/>
+            </w:tcBorders>
+          </w:tcPr>
+          <w:p>
+            <w:pPr>
+              <w:pStyle w:val="FormularZustndig"/>
+              <w:rPr>
+                <w:lang w:val="en-GB"/>
+              </w:rPr>
+            </w:pPr>
+          </w:p>
+        </w:tc>
+        <w:tc>
+          <w:tcPr>
+            <w:tcW w:w="791" w:type="dxa"/>
+            <w:tcBorders>
+              <w:top w:val="nil"/>
+              <w:left w:val="nil"/>
+              <w:bottom w:val="nil"/>
+              <w:right w:val="nil"/>
+            </w:tcBorders>
+            <w:shd w:val="clear" w:color="auto" w:fill="auto"/>
+            <w:tcMar>
+              <w:top w:w="57" w:type="dxa"/>
+              <w:left w:w="85" w:type="dxa"/>
+              <w:bottom w:w="57" w:type="dxa"/>
+            </w:tcMar>
+          </w:tcPr>
+          <w:p>
+            <w:pPr>
+              <w:pStyle w:val="FormularZustndig"/>
+              <w:rPr>
+                <w:lang w:val="en-GB"/>
+              </w:rPr>
+            </w:pPr>
+          </w:p>
+        </w:tc>
+      </w:tr>
+      <w:tr>
+        <w:tc>
+          <w:tcPr>
+            <w:tcW w:w="7619" w:type="dxa"/>
+            <w:tcBorders>
+              <w:top w:val="nil"/>
+              <w:left w:val="nil"/>
+              <w:bottom w:val="nil"/>
+              <w:right w:val="single" w:sz="4" w:space="0" w:color="auto"/>
+            </w:tcBorders>
+            <w:shd w:val="clear" w:color="auto" w:fill="auto"/>
+            <w:tcMar>
+              <w:right w:w="170" w:type="dxa"/>
+            </w:tcMar>
+          </w:tcPr>
           <w:p>
             <w:pPr>
               <w:pStyle w:val="Fliesstext"/>
@@ -2662,19 +3456,7 @@
               <w:rPr>
                 <w:lang w:val="en-US"/>
               </w:rPr>
-              <w:t xml:space="preserve">Background and Motivation </w:t>
-            </w:r>
-            <w:r>
-              <w:rPr>
-                <w:lang w:val="en-US"/>
-              </w:rPr>
-              <w:t xml:space="preserve">I just took the information provided in the </w:t>
-            </w:r>
-            <w:r>
-              <w:rPr>
-                <w:lang w:val="en-US"/>
-              </w:rPr>
-              <w:t>thesis-theme overview. Do you excpect more there?</w:t>
+              <w:t>Where is my Notion folder?</w:t>
             </w:r>
           </w:p>
           <w:p>
@@ -2690,15 +3472,25 @@
             </w:pPr>
             <w:r>
               <w:rPr>
-                <w:lang w:val="en-US"/>
-              </w:rPr>
-              <w:t xml:space="preserve">Impact: What impact will my thesis have? </w:t>
-            </w:r>
-            <w:r>
-              <w:rPr>
-                <w:lang w:val="en-US"/>
-              </w:rPr>
-              <w:t xml:space="preserve">The cwd-algorithm is just fed with new data. </w:t>
+                <w:b/>
+                <w:bCs/>
+                <w:lang w:val="en-US"/>
+              </w:rPr>
+              <w:t>Next steps</w:t>
+            </w:r>
+            <w:r>
+              <w:rPr>
+                <w:b/>
+                <w:bCs/>
+                <w:lang w:val="en-US"/>
+              </w:rPr>
+              <w:t>:</w:t>
+            </w:r>
+            <w:r>
+              <w:rPr>
+                <w:lang w:val="en-US"/>
+              </w:rPr>
+              <w:t xml:space="preserve"> hand in final proposal</w:t>
             </w:r>
           </w:p>
         </w:tc>
@@ -2723,7 +3515,7 @@
             <w:pPr>
               <w:pStyle w:val="FormularZustndig"/>
               <w:rPr>
-                <w:lang w:val="en-US"/>
+                <w:lang w:val="en-GB"/>
               </w:rPr>
             </w:pPr>
           </w:p>
@@ -2742,7 +3534,7 @@
             <w:pPr>
               <w:pStyle w:val="FormularZustndig"/>
               <w:rPr>
-                <w:lang w:val="en-US"/>
+                <w:lang w:val="en-GB"/>
               </w:rPr>
             </w:pPr>
           </w:p>
@@ -2767,7 +3559,7 @@
             <w:pPr>
               <w:pStyle w:val="FormularZustndig"/>
               <w:rPr>
-                <w:lang w:val="en-US"/>
+                <w:lang w:val="en-GB"/>
               </w:rPr>
             </w:pPr>
           </w:p>
@@ -2799,7 +3591,7 @@
               <w:rPr>
                 <w:lang w:val="en-US"/>
               </w:rPr>
-              <w:t>Admin</w:t>
+              <w:t>Literature Research</w:t>
             </w:r>
           </w:p>
         </w:tc>
@@ -2904,237 +3696,21 @@
               <w:rPr>
                 <w:lang w:val="en-US"/>
               </w:rPr>
-              <w:t>Where is my Notion folder?</w:t>
-            </w:r>
-          </w:p>
-          <w:p>
-            <w:pPr>
-              <w:pStyle w:val="Fliesstext"/>
-              <w:numPr>
-                <w:ilvl w:val="0"/>
-                <w:numId w:val="7"/>
-              </w:numPr>
-              <w:rPr>
-                <w:lang w:val="en-US"/>
-              </w:rPr>
-            </w:pPr>
-            <w:r>
-              <w:rPr>
-                <w:lang w:val="en-US"/>
-              </w:rPr>
-              <w:t>Next steps</w:t>
-            </w:r>
-            <w:r>
-              <w:rPr>
-                <w:lang w:val="en-US"/>
-              </w:rPr>
-              <w:t>: hand in final proposal</w:t>
-            </w:r>
-          </w:p>
-        </w:tc>
-        <w:tc>
-          <w:tcPr>
-            <w:tcW w:w="480" w:type="dxa"/>
-            <w:tcBorders>
-              <w:top w:val="nil"/>
-              <w:left w:val="single" w:sz="4" w:space="0" w:color="auto"/>
-              <w:bottom w:val="nil"/>
-              <w:right w:val="nil"/>
-            </w:tcBorders>
-            <w:shd w:val="clear" w:color="auto" w:fill="auto"/>
-            <w:tcMar>
-              <w:top w:w="57" w:type="dxa"/>
-              <w:left w:w="85" w:type="dxa"/>
-              <w:bottom w:w="57" w:type="dxa"/>
-              <w:right w:w="85" w:type="dxa"/>
-            </w:tcMar>
-          </w:tcPr>
-          <w:p>
-            <w:pPr>
-              <w:pStyle w:val="FormularZustndig"/>
-              <w:rPr>
-                <w:lang w:val="en-GB"/>
-              </w:rPr>
-            </w:pPr>
-          </w:p>
-        </w:tc>
-        <w:tc>
-          <w:tcPr>
-            <w:tcW w:w="522" w:type="dxa"/>
-            <w:tcBorders>
-              <w:top w:val="nil"/>
-              <w:left w:val="nil"/>
-              <w:bottom w:val="nil"/>
-              <w:right w:val="nil"/>
-            </w:tcBorders>
-          </w:tcPr>
-          <w:p>
-            <w:pPr>
-              <w:pStyle w:val="FormularZustndig"/>
-              <w:rPr>
-                <w:lang w:val="en-GB"/>
-              </w:rPr>
-            </w:pPr>
-          </w:p>
-        </w:tc>
-        <w:tc>
-          <w:tcPr>
-            <w:tcW w:w="791" w:type="dxa"/>
-            <w:tcBorders>
-              <w:top w:val="nil"/>
-              <w:left w:val="nil"/>
-              <w:bottom w:val="nil"/>
-              <w:right w:val="nil"/>
-            </w:tcBorders>
-            <w:shd w:val="clear" w:color="auto" w:fill="auto"/>
-            <w:tcMar>
-              <w:top w:w="57" w:type="dxa"/>
-              <w:left w:w="85" w:type="dxa"/>
-              <w:bottom w:w="57" w:type="dxa"/>
-            </w:tcMar>
-          </w:tcPr>
-          <w:p>
-            <w:pPr>
-              <w:pStyle w:val="FormularZustndig"/>
-              <w:rPr>
-                <w:lang w:val="en-GB"/>
-              </w:rPr>
-            </w:pPr>
-          </w:p>
-        </w:tc>
-      </w:tr>
-      <w:tr>
-        <w:tc>
-          <w:tcPr>
-            <w:tcW w:w="7619" w:type="dxa"/>
-            <w:tcBorders>
-              <w:top w:val="nil"/>
-              <w:left w:val="nil"/>
-              <w:bottom w:val="nil"/>
-              <w:right w:val="single" w:sz="4" w:space="0" w:color="auto"/>
-            </w:tcBorders>
-            <w:shd w:val="clear" w:color="auto" w:fill="auto"/>
-            <w:tcMar>
-              <w:right w:w="170" w:type="dxa"/>
-            </w:tcMar>
-          </w:tcPr>
-          <w:p>
-            <w:pPr>
-              <w:pStyle w:val="Heading1"/>
-              <w:rPr>
-                <w:lang w:val="en-US"/>
-              </w:rPr>
-            </w:pPr>
-            <w:r>
-              <w:rPr>
-                <w:lang w:val="en-US"/>
-              </w:rPr>
-              <w:t>Literature Research</w:t>
-            </w:r>
-          </w:p>
-        </w:tc>
-        <w:tc>
-          <w:tcPr>
-            <w:tcW w:w="480" w:type="dxa"/>
-            <w:tcBorders>
-              <w:top w:val="nil"/>
-              <w:left w:val="single" w:sz="4" w:space="0" w:color="auto"/>
-              <w:bottom w:val="nil"/>
-              <w:right w:val="nil"/>
-            </w:tcBorders>
-            <w:shd w:val="clear" w:color="auto" w:fill="auto"/>
-            <w:tcMar>
-              <w:top w:w="57" w:type="dxa"/>
-              <w:left w:w="85" w:type="dxa"/>
-              <w:bottom w:w="57" w:type="dxa"/>
-              <w:right w:w="85" w:type="dxa"/>
-            </w:tcMar>
-          </w:tcPr>
-          <w:p>
-            <w:pPr>
-              <w:pStyle w:val="FormularZustndig"/>
-              <w:rPr>
-                <w:lang w:val="en-GB"/>
-              </w:rPr>
-            </w:pPr>
-          </w:p>
-        </w:tc>
-        <w:tc>
-          <w:tcPr>
-            <w:tcW w:w="522" w:type="dxa"/>
-            <w:tcBorders>
-              <w:top w:val="nil"/>
-              <w:left w:val="nil"/>
-              <w:bottom w:val="nil"/>
-              <w:right w:val="nil"/>
-            </w:tcBorders>
-          </w:tcPr>
-          <w:p>
-            <w:pPr>
-              <w:pStyle w:val="FormularZustndig"/>
-              <w:rPr>
-                <w:lang w:val="en-GB"/>
-              </w:rPr>
-            </w:pPr>
-          </w:p>
-        </w:tc>
-        <w:tc>
-          <w:tcPr>
-            <w:tcW w:w="791" w:type="dxa"/>
-            <w:tcBorders>
-              <w:top w:val="nil"/>
-              <w:left w:val="nil"/>
-              <w:bottom w:val="nil"/>
-              <w:right w:val="nil"/>
-            </w:tcBorders>
-            <w:shd w:val="clear" w:color="auto" w:fill="auto"/>
-            <w:tcMar>
-              <w:top w:w="57" w:type="dxa"/>
-              <w:left w:w="85" w:type="dxa"/>
-              <w:bottom w:w="57" w:type="dxa"/>
-            </w:tcMar>
-          </w:tcPr>
-          <w:p>
-            <w:pPr>
-              <w:pStyle w:val="FormularZustndig"/>
-              <w:rPr>
-                <w:lang w:val="en-GB"/>
-              </w:rPr>
-            </w:pPr>
-          </w:p>
-        </w:tc>
-      </w:tr>
-      <w:tr>
-        <w:tc>
-          <w:tcPr>
-            <w:tcW w:w="7619" w:type="dxa"/>
-            <w:tcBorders>
-              <w:top w:val="nil"/>
-              <w:left w:val="nil"/>
-              <w:bottom w:val="nil"/>
-              <w:right w:val="single" w:sz="4" w:space="0" w:color="auto"/>
-            </w:tcBorders>
-            <w:shd w:val="clear" w:color="auto" w:fill="auto"/>
-            <w:tcMar>
-              <w:right w:w="170" w:type="dxa"/>
-            </w:tcMar>
-          </w:tcPr>
-          <w:p>
-            <w:pPr>
-              <w:pStyle w:val="Fliesstext"/>
-              <w:numPr>
-                <w:ilvl w:val="0"/>
-                <w:numId w:val="7"/>
-              </w:numPr>
-              <w:rPr>
-                <w:lang w:val="en-US"/>
-              </w:rPr>
-            </w:pPr>
-            <w:r>
-              <w:rPr>
-                <w:lang w:val="en-US"/>
-              </w:rPr>
-              <w:t>In the paper you published you take this mass balance approach. So you take the CWD as an indicator for rooting-zone water-storage capacity</w:t>
+              <w:t xml:space="preserve">In the paper you published you take this mass balance approach. </w:t>
+            </w:r>
+            <w:proofErr w:type="gramStart"/>
+            <w:r>
+              <w:rPr>
+                <w:lang w:val="en-US"/>
+              </w:rPr>
+              <w:t>So</w:t>
+            </w:r>
+            <w:proofErr w:type="gramEnd"/>
+            <w:r>
+              <w:rPr>
+                <w:lang w:val="en-US"/>
+              </w:rPr>
+              <w:t xml:space="preserve"> you take the CWD as an indicator for rooting-zone water-storage capacity</w:t>
             </w:r>
             <w:r>
               <w:rPr>
@@ -3146,7 +3722,21 @@
               <w:rPr>
                 <w:lang w:val="en-US"/>
               </w:rPr>
-              <w:t>Would it be enough to cite your paper and how you calculate the CWD? Or do I have to go a step further and find a source, where there is described why I can actually take the CWD as an indicator for rooting-zone water-storage capacity?</w:t>
+              <w:t xml:space="preserve">Would it be enough to cite your paper and how you calculate the CWD? Or do I have to go a step further and find a source, where there is described why I can </w:t>
+            </w:r>
+            <w:proofErr w:type="gramStart"/>
+            <w:r>
+              <w:rPr>
+                <w:lang w:val="en-US"/>
+              </w:rPr>
+              <w:t>actually take</w:t>
+            </w:r>
+            <w:proofErr w:type="gramEnd"/>
+            <w:r>
+              <w:rPr>
+                <w:lang w:val="en-US"/>
+              </w:rPr>
+              <w:t xml:space="preserve"> the CWD as an indicator for rooting-zone water-storage capacity?</w:t>
             </w:r>
           </w:p>
         </w:tc>
@@ -3471,20 +4061,24 @@
           <w:pPr>
             <w:pStyle w:val="BeKopfFusslinks"/>
           </w:pPr>
+          <w:proofErr w:type="gramStart"/>
           <w:r>
             <w:t>Bachelor</w:t>
           </w:r>
           <w:r>
             <w:t xml:space="preserve"> Thesis</w:t>
           </w:r>
+          <w:proofErr w:type="gramEnd"/>
         </w:p>
         <w:p>
           <w:pPr>
             <w:pStyle w:val="BeKopfFusslinks"/>
           </w:pPr>
+          <w:proofErr w:type="spellStart"/>
           <w:r>
             <w:t>Discussion</w:t>
           </w:r>
+          <w:proofErr w:type="spellEnd"/>
         </w:p>
       </w:tc>
       <w:tc>
@@ -7233,33 +7827,6 @@
 </file>
 
 <file path=customXml/item1.xml><?xml version="1.0" encoding="utf-8"?>
-<p:properties xmlns:p="http://schemas.microsoft.com/office/2006/metadata/properties" xmlns:xsi="http://www.w3.org/2001/XMLSchema-instance" xmlns:pc="http://schemas.microsoft.com/office/infopath/2007/PartnerControls">
-  <documentManagement>
-    <SharedWithUsers xmlns="002c2250-87b0-41a1-8a63-78dd733826aa">
-      <UserInfo>
-        <DisplayName>Jungo Barbara</DisplayName>
-        <AccountId>83</AccountId>
-        <AccountType/>
-      </UserInfo>
-    </SharedWithUsers>
-  </documentManagement>
-</p:properties>
-</file>
-
-<file path=customXml/item2.xml><?xml version="1.0" encoding="utf-8"?>
-<b:Sources xmlns:b="http://schemas.openxmlformats.org/officeDocument/2006/bibliography" xmlns="http://schemas.openxmlformats.org/officeDocument/2006/bibliography" SelectedStyle="\APASixthEditionOfficeOnline.xsl" StyleName="APA" Version="6"/>
-</file>
-
-<file path=customXml/item3.xml><?xml version="1.0" encoding="utf-8"?>
-<?mso-contentType ?>
-<FormTemplates xmlns="http://schemas.microsoft.com/sharepoint/v3/contenttype/forms">
-  <Display>DocumentLibraryForm</Display>
-  <Edit>DocumentLibraryForm</Edit>
-  <New>DocumentLibraryForm</New>
-</FormTemplates>
-</file>
-
-<file path=customXml/item4.xml><?xml version="1.0" encoding="utf-8"?>
 <ct:contentTypeSchema xmlns:ct="http://schemas.microsoft.com/office/2006/metadata/contentType" xmlns:ma="http://schemas.microsoft.com/office/2006/metadata/properties/metaAttributes" ct:_="" ma:_="" ma:contentTypeName="Dokument" ma:contentTypeID="0x010100671F769B905C324E9D8729BB11F39196" ma:contentTypeVersion="2" ma:contentTypeDescription="Ein neues Dokument erstellen." ma:contentTypeScope="" ma:versionID="f65286cd5b0c03e6fcc0337f0733126e">
   <xsd:schema xmlns:xsd="http://www.w3.org/2001/XMLSchema" xmlns:xs="http://www.w3.org/2001/XMLSchema" xmlns:p="http://schemas.microsoft.com/office/2006/metadata/properties" xmlns:ns2="002c2250-87b0-41a1-8a63-78dd733826aa" targetNamespace="http://schemas.microsoft.com/office/2006/metadata/properties" ma:root="true" ma:fieldsID="d0036cb42a92dfac19cf6e8445503838" ns2:_="">
     <xsd:import namespace="002c2250-87b0-41a1-8a63-78dd733826aa"/>
@@ -7407,33 +7974,34 @@
 </ct:contentTypeSchema>
 </file>
 
-<file path=customXml/itemProps1.xml><?xml version="1.0" encoding="utf-8"?>
-<ds:datastoreItem xmlns:ds="http://schemas.openxmlformats.org/officeDocument/2006/customXml" ds:itemID="{F0B4656F-51F8-4972-AD41-49371F94FFCE}">
-  <ds:schemaRefs>
-    <ds:schemaRef ds:uri="http://schemas.microsoft.com/office/2006/metadata/properties"/>
-    <ds:schemaRef ds:uri="http://schemas.microsoft.com/office/infopath/2007/PartnerControls"/>
-    <ds:schemaRef ds:uri="002c2250-87b0-41a1-8a63-78dd733826aa"/>
-  </ds:schemaRefs>
-</ds:datastoreItem>
+<file path=customXml/item2.xml><?xml version="1.0" encoding="utf-8"?>
+<?mso-contentType ?>
+<FormTemplates xmlns="http://schemas.microsoft.com/sharepoint/v3/contenttype/forms">
+  <Display>DocumentLibraryForm</Display>
+  <Edit>DocumentLibraryForm</Edit>
+  <New>DocumentLibraryForm</New>
+</FormTemplates>
 </file>
 
-<file path=customXml/itemProps2.xml><?xml version="1.0" encoding="utf-8"?>
-<ds:datastoreItem xmlns:ds="http://schemas.openxmlformats.org/officeDocument/2006/customXml" ds:itemID="{6B539019-8955-485C-BB9F-FE80906DA267}">
-  <ds:schemaRefs>
-    <ds:schemaRef ds:uri="http://schemas.openxmlformats.org/officeDocument/2006/bibliography"/>
-  </ds:schemaRefs>
-</ds:datastoreItem>
+<file path=customXml/item3.xml><?xml version="1.0" encoding="utf-8"?>
+<b:Sources xmlns:b="http://schemas.openxmlformats.org/officeDocument/2006/bibliography" xmlns="http://schemas.openxmlformats.org/officeDocument/2006/bibliography" SelectedStyle="\APASixthEditionOfficeOnline.xsl" StyleName="APA" Version="6"/>
 </file>
 
-<file path=customXml/itemProps3.xml><?xml version="1.0" encoding="utf-8"?>
-<ds:datastoreItem xmlns:ds="http://schemas.openxmlformats.org/officeDocument/2006/customXml" ds:itemID="{2DDCF890-D642-4B94-BC70-9C7529F613D7}">
-  <ds:schemaRefs>
-    <ds:schemaRef ds:uri="http://schemas.microsoft.com/sharepoint/v3/contenttype/forms"/>
-  </ds:schemaRefs>
-</ds:datastoreItem>
+<file path=customXml/item4.xml><?xml version="1.0" encoding="utf-8"?>
+<p:properties xmlns:p="http://schemas.microsoft.com/office/2006/metadata/properties" xmlns:xsi="http://www.w3.org/2001/XMLSchema-instance" xmlns:pc="http://schemas.microsoft.com/office/infopath/2007/PartnerControls">
+  <documentManagement>
+    <SharedWithUsers xmlns="002c2250-87b0-41a1-8a63-78dd733826aa">
+      <UserInfo>
+        <DisplayName>Jungo Barbara</DisplayName>
+        <AccountId>83</AccountId>
+        <AccountType/>
+      </UserInfo>
+    </SharedWithUsers>
+  </documentManagement>
+</p:properties>
 </file>
 
-<file path=customXml/itemProps4.xml><?xml version="1.0" encoding="utf-8"?>
+<file path=customXml/itemProps1.xml><?xml version="1.0" encoding="utf-8"?>
 <ds:datastoreItem xmlns:ds="http://schemas.openxmlformats.org/officeDocument/2006/customXml" ds:itemID="{AFAC7728-0FF3-4A61-B501-7A1FBB102DD4}">
   <ds:schemaRefs>
     <ds:schemaRef ds:uri="http://schemas.microsoft.com/office/2006/metadata/contentType"/>
@@ -7449,4 +8017,30 @@
     <ds:schemaRef ds:uri="http://schemas.microsoft.com/internal/obd"/>
   </ds:schemaRefs>
 </ds:datastoreItem>
+</file>
+
+<file path=customXml/itemProps2.xml><?xml version="1.0" encoding="utf-8"?>
+<ds:datastoreItem xmlns:ds="http://schemas.openxmlformats.org/officeDocument/2006/customXml" ds:itemID="{2DDCF890-D642-4B94-BC70-9C7529F613D7}">
+  <ds:schemaRefs>
+    <ds:schemaRef ds:uri="http://schemas.microsoft.com/sharepoint/v3/contenttype/forms"/>
+  </ds:schemaRefs>
+</ds:datastoreItem>
+</file>
+
+<file path=customXml/itemProps3.xml><?xml version="1.0" encoding="utf-8"?>
+<ds:datastoreItem xmlns:ds="http://schemas.openxmlformats.org/officeDocument/2006/customXml" ds:itemID="{6B539019-8955-485C-BB9F-FE80906DA267}">
+  <ds:schemaRefs>
+    <ds:schemaRef ds:uri="http://schemas.openxmlformats.org/officeDocument/2006/bibliography"/>
+  </ds:schemaRefs>
+</ds:datastoreItem>
+</file>
+
+<file path=customXml/itemProps4.xml><?xml version="1.0" encoding="utf-8"?>
+<ds:datastoreItem xmlns:ds="http://schemas.openxmlformats.org/officeDocument/2006/customXml" ds:itemID="{F0B4656F-51F8-4972-AD41-49371F94FFCE}">
+  <ds:schemaRefs>
+    <ds:schemaRef ds:uri="http://schemas.microsoft.com/office/2006/metadata/properties"/>
+    <ds:schemaRef ds:uri="http://schemas.microsoft.com/office/infopath/2007/PartnerControls"/>
+    <ds:schemaRef ds:uri="002c2250-87b0-41a1-8a63-78dd733826aa"/>
+  </ds:schemaRefs>
+</ds:datastoreItem>
 </file>
</xml_diff>

<commit_message>
prepared next protocol and updated timeline
</commit_message>
<xml_diff>
--- a/Coordination/Protocols/240305_Meeting Notes_02.docx
+++ b/Coordination/Protocols/240305_Meeting Notes_02.docx
@@ -5235,11 +5235,25 @@
     <w:p>
       <w:pPr>
         <w:pStyle w:val="Fliesstext"/>
+        <w:rPr>
+          <w:lang w:val="en-US"/>
+        </w:rPr>
       </w:pPr>
     </w:p>
     <w:p>
       <w:pPr>
+        <w:pStyle w:val="Bibliography"/>
+        <w:rPr>
+          <w:lang w:val="en-US"/>
+        </w:rPr>
+      </w:pPr>
+    </w:p>
+    <w:p>
+      <w:pPr>
         <w:pStyle w:val="Fliesstext"/>
+        <w:rPr>
+          <w:lang w:val="en-US"/>
+        </w:rPr>
       </w:pPr>
     </w:p>
     <w:sectPr>
@@ -8036,7 +8050,6 @@
   <w:style w:type="character" w:default="1" w:styleId="DefaultParagraphFont">
     <w:name w:val="Default Paragraph Font"/>
     <w:uiPriority w:val="1"/>
-    <w:semiHidden/>
     <w:unhideWhenUsed/>
   </w:style>
   <w:style w:type="table" w:default="1" w:styleId="TableNormal">
@@ -9145,10 +9158,6 @@
 </file>
 
 <file path=customXml/item1.xml><?xml version="1.0" encoding="utf-8"?>
-<b:Sources xmlns:b="http://schemas.openxmlformats.org/officeDocument/2006/bibliography" xmlns="http://schemas.openxmlformats.org/officeDocument/2006/bibliography" SelectedStyle="\APASixthEditionOfficeOnline.xsl" StyleName="APA" Version="6"/>
-</file>
-
-<file path=customXml/item2.xml><?xml version="1.0" encoding="utf-8"?>
 <p:properties xmlns:p="http://schemas.microsoft.com/office/2006/metadata/properties" xmlns:xsi="http://www.w3.org/2001/XMLSchema-instance" xmlns:pc="http://schemas.microsoft.com/office/infopath/2007/PartnerControls">
   <documentManagement>
     <SharedWithUsers xmlns="002c2250-87b0-41a1-8a63-78dd733826aa">
@@ -9162,7 +9171,20 @@
 </p:properties>
 </file>
 
+<file path=customXml/item2.xml><?xml version="1.0" encoding="utf-8"?>
+<b:Sources xmlns:b="http://schemas.openxmlformats.org/officeDocument/2006/bibliography" xmlns="http://schemas.openxmlformats.org/officeDocument/2006/bibliography" SelectedStyle="\APASixthEditionOfficeOnline.xsl" StyleName="APA" Version="6"/>
+</file>
+
 <file path=customXml/item3.xml><?xml version="1.0" encoding="utf-8"?>
+<?mso-contentType ?>
+<FormTemplates xmlns="http://schemas.microsoft.com/sharepoint/v3/contenttype/forms">
+  <Display>DocumentLibraryForm</Display>
+  <Edit>DocumentLibraryForm</Edit>
+  <New>DocumentLibraryForm</New>
+</FormTemplates>
+</file>
+
+<file path=customXml/item4.xml><?xml version="1.0" encoding="utf-8"?>
 <ct:contentTypeSchema xmlns:ct="http://schemas.microsoft.com/office/2006/metadata/contentType" xmlns:ma="http://schemas.microsoft.com/office/2006/metadata/properties/metaAttributes" ct:_="" ma:_="" ma:contentTypeName="Dokument" ma:contentTypeID="0x010100671F769B905C324E9D8729BB11F39196" ma:contentTypeVersion="2" ma:contentTypeDescription="Ein neues Dokument erstellen." ma:contentTypeScope="" ma:versionID="f65286cd5b0c03e6fcc0337f0733126e">
   <xsd:schema xmlns:xsd="http://www.w3.org/2001/XMLSchema" xmlns:xs="http://www.w3.org/2001/XMLSchema" xmlns:p="http://schemas.microsoft.com/office/2006/metadata/properties" xmlns:ns2="002c2250-87b0-41a1-8a63-78dd733826aa" targetNamespace="http://schemas.microsoft.com/office/2006/metadata/properties" ma:root="true" ma:fieldsID="d0036cb42a92dfac19cf6e8445503838" ns2:_="">
     <xsd:import namespace="002c2250-87b0-41a1-8a63-78dd733826aa"/>
@@ -9310,24 +9332,7 @@
 </ct:contentTypeSchema>
 </file>
 
-<file path=customXml/item4.xml><?xml version="1.0" encoding="utf-8"?>
-<?mso-contentType ?>
-<FormTemplates xmlns="http://schemas.microsoft.com/sharepoint/v3/contenttype/forms">
-  <Display>DocumentLibraryForm</Display>
-  <Edit>DocumentLibraryForm</Edit>
-  <New>DocumentLibraryForm</New>
-</FormTemplates>
-</file>
-
 <file path=customXml/itemProps1.xml><?xml version="1.0" encoding="utf-8"?>
-<ds:datastoreItem xmlns:ds="http://schemas.openxmlformats.org/officeDocument/2006/customXml" ds:itemID="{6B539019-8955-485C-BB9F-FE80906DA267}">
-  <ds:schemaRefs>
-    <ds:schemaRef ds:uri="http://schemas.openxmlformats.org/officeDocument/2006/bibliography"/>
-  </ds:schemaRefs>
-</ds:datastoreItem>
-</file>
-
-<file path=customXml/itemProps2.xml><?xml version="1.0" encoding="utf-8"?>
 <ds:datastoreItem xmlns:ds="http://schemas.openxmlformats.org/officeDocument/2006/customXml" ds:itemID="{F0B4656F-51F8-4972-AD41-49371F94FFCE}">
   <ds:schemaRefs>
     <ds:schemaRef ds:uri="http://schemas.microsoft.com/office/2006/metadata/properties"/>
@@ -9337,7 +9342,23 @@
 </ds:datastoreItem>
 </file>
 
+<file path=customXml/itemProps2.xml><?xml version="1.0" encoding="utf-8"?>
+<ds:datastoreItem xmlns:ds="http://schemas.openxmlformats.org/officeDocument/2006/customXml" ds:itemID="{6B539019-8955-485C-BB9F-FE80906DA267}">
+  <ds:schemaRefs>
+    <ds:schemaRef ds:uri="http://schemas.openxmlformats.org/officeDocument/2006/bibliography"/>
+  </ds:schemaRefs>
+</ds:datastoreItem>
+</file>
+
 <file path=customXml/itemProps3.xml><?xml version="1.0" encoding="utf-8"?>
+<ds:datastoreItem xmlns:ds="http://schemas.openxmlformats.org/officeDocument/2006/customXml" ds:itemID="{2DDCF890-D642-4B94-BC70-9C7529F613D7}">
+  <ds:schemaRefs>
+    <ds:schemaRef ds:uri="http://schemas.microsoft.com/sharepoint/v3/contenttype/forms"/>
+  </ds:schemaRefs>
+</ds:datastoreItem>
+</file>
+
+<file path=customXml/itemProps4.xml><?xml version="1.0" encoding="utf-8"?>
 <ds:datastoreItem xmlns:ds="http://schemas.openxmlformats.org/officeDocument/2006/customXml" ds:itemID="{AFAC7728-0FF3-4A61-B501-7A1FBB102DD4}">
   <ds:schemaRefs>
     <ds:schemaRef ds:uri="http://schemas.microsoft.com/office/2006/metadata/contentType"/>
@@ -9353,12 +9374,4 @@
     <ds:schemaRef ds:uri="http://schemas.microsoft.com/internal/obd"/>
   </ds:schemaRefs>
 </ds:datastoreItem>
-</file>
-
-<file path=customXml/itemProps4.xml><?xml version="1.0" encoding="utf-8"?>
-<ds:datastoreItem xmlns:ds="http://schemas.openxmlformats.org/officeDocument/2006/customXml" ds:itemID="{2DDCF890-D642-4B94-BC70-9C7529F613D7}">
-  <ds:schemaRefs>
-    <ds:schemaRef ds:uri="http://schemas.microsoft.com/sharepoint/v3/contenttype/forms"/>
-  </ds:schemaRefs>
-</ds:datastoreItem>
 </file>
</xml_diff>